<commit_message>
Site updated at 2019-04-08 11:55:31 UTC
</commit_message>
<xml_diff>
--- a/courses/BigData/homework/Homework1.docx
+++ b/courses/BigData/homework/Homework1.docx
@@ -1576,14 +1576,7 @@
           <w:rFonts w:ascii="êç∞‚˛" w:hAnsi="êç∞‚˛" w:cs="êç∞‚˛"/>
           <w:lang w:val="en-GB"/>
         </w:rPr>
-        <w:t>be careful when dealing with AWS</w:t>
-      </w:r>
-      <w:r>
-        <w:rPr>
-          <w:rFonts w:ascii="êç∞‚˛" w:hAnsi="êç∞‚˛" w:cs="êç∞‚˛"/>
-          <w:lang w:val="en-GB"/>
-        </w:rPr>
-        <w:t>.</w:t>
+        <w:t>be careful when dealing with AWS.</w:t>
       </w:r>
     </w:p>
     <w:p>
@@ -1724,10 +1717,7 @@
     <w:p/>
     <w:p/>
     <w:p/>
-    <w:p>
-      <w:bookmarkStart w:id="4" w:name="_GoBack"/>
-      <w:bookmarkEnd w:id="4"/>
-    </w:p>
+    <w:p/>
     <w:p>
       <w:pPr>
         <w:jc w:val="both"/>
@@ -1817,8 +1807,8 @@
       <w:hyperlink r:id="rId11"/>
     </w:p>
     <w:p>
-      <w:bookmarkStart w:id="5" w:name="_3dy6vkm" w:colFirst="0" w:colLast="0"/>
-      <w:bookmarkEnd w:id="5"/>
+      <w:bookmarkStart w:id="4" w:name="_3dy6vkm" w:colFirst="0" w:colLast="0"/>
+      <w:bookmarkEnd w:id="4"/>
       <w:r>
         <w:rPr>
           <w:sz w:val="24"/>
@@ -1865,8 +1855,8 @@
       <w:hyperlink r:id="rId15"/>
     </w:p>
     <w:p>
-      <w:bookmarkStart w:id="6" w:name="_1t3h5sf" w:colFirst="0" w:colLast="0"/>
-      <w:bookmarkEnd w:id="6"/>
+      <w:bookmarkStart w:id="5" w:name="_1t3h5sf" w:colFirst="0" w:colLast="0"/>
+      <w:bookmarkEnd w:id="5"/>
       <w:r>
         <w:rPr>
           <w:sz w:val="24"/>
@@ -1888,8 +1878,8 @@
       <w:hyperlink r:id="rId17"/>
     </w:p>
     <w:p>
-      <w:bookmarkStart w:id="7" w:name="_4d34og8" w:colFirst="0" w:colLast="0"/>
-      <w:bookmarkEnd w:id="7"/>
+      <w:bookmarkStart w:id="6" w:name="_4d34og8" w:colFirst="0" w:colLast="0"/>
+      <w:bookmarkEnd w:id="6"/>
       <w:r>
         <w:rPr>
           <w:sz w:val="24"/>
@@ -1898,8 +1888,8 @@
         <w:t>[7] Medium scale dataset</w:t>
       </w:r>
     </w:p>
-    <w:bookmarkStart w:id="8" w:name="_2s8eyo1" w:colFirst="0" w:colLast="0"/>
-    <w:bookmarkEnd w:id="8"/>
+    <w:bookmarkStart w:id="7" w:name="_2s8eyo1" w:colFirst="0" w:colLast="0"/>
+    <w:bookmarkEnd w:id="7"/>
     <w:p>
       <w:r>
         <w:fldChar w:fldCharType="begin"/>
@@ -1926,8 +1916,8 @@
       </w:r>
     </w:p>
     <w:p>
-      <w:bookmarkStart w:id="9" w:name="_17dp8vu" w:colFirst="0" w:colLast="0"/>
-      <w:bookmarkEnd w:id="9"/>
+      <w:bookmarkStart w:id="8" w:name="_17dp8vu" w:colFirst="0" w:colLast="0"/>
+      <w:bookmarkEnd w:id="8"/>
       <w:r>
         <w:rPr>
           <w:sz w:val="24"/>
@@ -1954,8 +1944,8 @@
         <w:t>[9] Composite Key</w:t>
       </w:r>
     </w:p>
-    <w:bookmarkStart w:id="10" w:name="_3rdcrjn" w:colFirst="0" w:colLast="0"/>
-    <w:bookmarkEnd w:id="10"/>
+    <w:bookmarkStart w:id="9" w:name="_3rdcrjn" w:colFirst="0" w:colLast="0"/>
+    <w:bookmarkEnd w:id="9"/>
     <w:p>
       <w:r>
         <w:fldChar w:fldCharType="begin"/>
@@ -1983,8 +1973,8 @@
       <w:hyperlink r:id="rId19"/>
     </w:p>
     <w:p>
-      <w:bookmarkStart w:id="11" w:name="_26in1rg" w:colFirst="0" w:colLast="0"/>
-      <w:bookmarkEnd w:id="11"/>
+      <w:bookmarkStart w:id="10" w:name="_26in1rg" w:colFirst="0" w:colLast="0"/>
+      <w:bookmarkEnd w:id="10"/>
       <w:r>
         <w:rPr>
           <w:sz w:val="24"/>
@@ -1993,8 +1983,8 @@
         <w:t>[10] Secondary Sort</w:t>
       </w:r>
     </w:p>
-    <w:bookmarkStart w:id="12" w:name="_pxjpv5vb3vwc" w:colFirst="0" w:colLast="0"/>
-    <w:bookmarkEnd w:id="12"/>
+    <w:bookmarkStart w:id="11" w:name="_pxjpv5vb3vwc" w:colFirst="0" w:colLast="0"/>
+    <w:bookmarkEnd w:id="11"/>
     <w:p>
       <w:r>
         <w:fldChar w:fldCharType="begin"/>
@@ -2021,14 +2011,14 @@
       </w:r>
     </w:p>
     <w:p>
-      <w:bookmarkStart w:id="13" w:name="_b9hryyyj5gh6" w:colFirst="0" w:colLast="0"/>
-      <w:bookmarkEnd w:id="13"/>
+      <w:bookmarkStart w:id="12" w:name="_b9hryyyj5gh6" w:colFirst="0" w:colLast="0"/>
+      <w:bookmarkEnd w:id="12"/>
       <w:r>
         <w:t>[11] Shakespeare works</w:t>
       </w:r>
     </w:p>
-    <w:bookmarkStart w:id="14" w:name="_vfl1q68ebdba" w:colFirst="0" w:colLast="0"/>
-    <w:bookmarkEnd w:id="14"/>
+    <w:bookmarkStart w:id="13" w:name="_vfl1q68ebdba" w:colFirst="0" w:colLast="0"/>
+    <w:bookmarkEnd w:id="13"/>
     <w:p>
       <w:pPr>
         <w:rPr>
@@ -2093,25 +2083,25 @@
     </w:p>
     <w:p>
       <w:pPr>
-        <w:spacing w:line="240" w:lineRule="auto"/>
-        <w:rPr>
-          <w:rFonts w:ascii="Times New Roman" w:hAnsi="Times New Roman" w:cs="Times New Roman"/>
-          <w:color w:val="auto"/>
-          <w:sz w:val="24"/>
-          <w:szCs w:val="24"/>
+        <w:rPr>
+          <w:rFonts w:ascii="Verdana" w:eastAsia="Verdana" w:hAnsi="Verdana" w:cs="Verdana"/>
+          <w:color w:val="1155CC"/>
+          <w:sz w:val="23"/>
+          <w:szCs w:val="23"/>
+          <w:highlight w:val="white"/>
+          <w:u w:val="single"/>
         </w:rPr>
       </w:pPr>
       <w:hyperlink r:id="rId20" w:history="1">
         <w:r>
           <w:rPr>
-            <w:rFonts w:ascii="Verdana" w:hAnsi="Verdana" w:cs="Times New Roman"/>
+            <w:rFonts w:ascii="Verdana" w:eastAsia="Verdana" w:hAnsi="Verdana" w:cs="Verdana"/>
             <w:color w:val="1155CC"/>
             <w:sz w:val="23"/>
             <w:szCs w:val="23"/>
-            <w:u w:val="single"/>
-            <w:shd w:val="clear" w:color="auto" w:fill="FFFFFF"/>
+            <w:highlight w:val="white"/>
           </w:rPr>
-          <w:t>https://www.dropbox.com/s/cz25tno9pi817ft/large_data4word_counting?dl=0</w:t>
+          <w:t>https://www.yelp.com/dataset</w:t>
         </w:r>
       </w:hyperlink>
     </w:p>
@@ -2136,6 +2126,8 @@
           <w:u w:val="single"/>
         </w:rPr>
       </w:pPr>
+      <w:bookmarkStart w:id="14" w:name="_GoBack"/>
+      <w:bookmarkEnd w:id="14"/>
     </w:p>
     <w:bookmarkStart w:id="15" w:name="_lnxbz9" w:colFirst="0" w:colLast="0"/>
     <w:bookmarkEnd w:id="15"/>

</xml_diff>

<commit_message>
Site updated at 2019-10-30 03:19:30 UTC
</commit_message>
<xml_diff>
--- a/courses/BigData/homework/Homework1.docx
+++ b/courses/BigData/homework/Homework1.docx
@@ -1,6 +1,6 @@
 
 <file path=word/document.xml><?xml version="1.0" encoding="utf-8"?>
-<w:document xmlns:wpc="http://schemas.microsoft.com/office/word/2010/wordprocessingCanvas" xmlns:mo="http://schemas.microsoft.com/office/mac/office/2008/main" xmlns:mc="http://schemas.openxmlformats.org/markup-compatibility/2006" xmlns:mv="urn:schemas-microsoft-com:mac:vml" xmlns:o="urn:schemas-microsoft-com:office:office" xmlns:r="http://schemas.openxmlformats.org/officeDocument/2006/relationships" xmlns:m="http://schemas.openxmlformats.org/officeDocument/2006/math" xmlns:v="urn:schemas-microsoft-com:vml" xmlns:wp14="http://schemas.microsoft.com/office/word/2010/wordprocessingDrawing" xmlns:wp="http://schemas.openxmlformats.org/drawingml/2006/wordprocessingDrawing" xmlns:w10="urn:schemas-microsoft-com:office:word" xmlns:w="http://schemas.openxmlformats.org/wordprocessingml/2006/main" xmlns:w14="http://schemas.microsoft.com/office/word/2010/wordml" xmlns:w15="http://schemas.microsoft.com/office/word/2012/wordml" xmlns:wpg="http://schemas.microsoft.com/office/word/2010/wordprocessingGroup" xmlns:wpi="http://schemas.microsoft.com/office/word/2010/wordprocessingInk" xmlns:wne="http://schemas.microsoft.com/office/word/2006/wordml" xmlns:wps="http://schemas.microsoft.com/office/word/2010/wordprocessingShape" mc:Ignorable="w14 w15 wp14">
+<w:document xmlns:wpc="http://schemas.microsoft.com/office/word/2010/wordprocessingCanvas" xmlns:cx="http://schemas.microsoft.com/office/drawing/2014/chartex" xmlns:cx1="http://schemas.microsoft.com/office/drawing/2015/9/8/chartex" xmlns:cx2="http://schemas.microsoft.com/office/drawing/2015/10/21/chartex" xmlns:cx3="http://schemas.microsoft.com/office/drawing/2016/5/9/chartex" xmlns:cx4="http://schemas.microsoft.com/office/drawing/2016/5/10/chartex" xmlns:cx5="http://schemas.microsoft.com/office/drawing/2016/5/11/chartex" xmlns:cx6="http://schemas.microsoft.com/office/drawing/2016/5/12/chartex" xmlns:cx7="http://schemas.microsoft.com/office/drawing/2016/5/13/chartex" xmlns:cx8="http://schemas.microsoft.com/office/drawing/2016/5/14/chartex" xmlns:mc="http://schemas.openxmlformats.org/markup-compatibility/2006" xmlns:aink="http://schemas.microsoft.com/office/drawing/2016/ink" xmlns:am3d="http://schemas.microsoft.com/office/drawing/2017/model3d" xmlns:o="urn:schemas-microsoft-com:office:office" xmlns:r="http://schemas.openxmlformats.org/officeDocument/2006/relationships" xmlns:m="http://schemas.openxmlformats.org/officeDocument/2006/math" xmlns:v="urn:schemas-microsoft-com:vml" xmlns:wp14="http://schemas.microsoft.com/office/word/2010/wordprocessingDrawing" xmlns:wp="http://schemas.openxmlformats.org/drawingml/2006/wordprocessingDrawing" xmlns:w10="urn:schemas-microsoft-com:office:word" xmlns:w="http://schemas.openxmlformats.org/wordprocessingml/2006/main" xmlns:w14="http://schemas.microsoft.com/office/word/2010/wordml" xmlns:w15="http://schemas.microsoft.com/office/word/2012/wordml" xmlns:w16cid="http://schemas.microsoft.com/office/word/2016/wordml/cid" xmlns:w16se="http://schemas.microsoft.com/office/word/2015/wordml/symex" xmlns:wpg="http://schemas.microsoft.com/office/word/2010/wordprocessingGroup" xmlns:wpi="http://schemas.microsoft.com/office/word/2010/wordprocessingInk" xmlns:wne="http://schemas.microsoft.com/office/word/2006/wordml" xmlns:wps="http://schemas.microsoft.com/office/word/2010/wordprocessingShape" mc:Ignorable="w14 w15 w16se w16cid wp14">
   <w:background w:color="FFFFFF"/>
   <w:body>
     <w:p>
@@ -27,7 +27,19 @@
         <w:t xml:space="preserve">Release date: </w:t>
       </w:r>
       <w:r>
-        <w:t>Apr 5, 2019</w:t>
+        <w:rPr>
+          <w:rFonts w:hint="eastAsia"/>
+        </w:rPr>
+        <w:t>Oct</w:t>
+      </w:r>
+      <w:r>
+        <w:t xml:space="preserve"> </w:t>
+      </w:r>
+      <w:r>
+        <w:t>30</w:t>
+      </w:r>
+      <w:r>
+        <w:t>, 2019</w:t>
       </w:r>
     </w:p>
     <w:p>
@@ -38,11 +50,22 @@
         <w:t xml:space="preserve">Due date: </w:t>
       </w:r>
       <w:r>
-        <w:t>Apr 19, 2019</w:t>
+        <w:t>Nov</w:t>
+      </w:r>
+      <w:r>
+        <w:t xml:space="preserve"> </w:t>
+      </w:r>
+      <w:r>
+        <w:t>20</w:t>
+      </w:r>
+      <w:r>
+        <w:t>, 2019</w:t>
       </w:r>
       <w:r>
         <w:t xml:space="preserve"> 23:59</w:t>
       </w:r>
+      <w:bookmarkStart w:id="0" w:name="_GoBack"/>
+      <w:bookmarkEnd w:id="0"/>
     </w:p>
     <w:p>
       <w:pPr>
@@ -57,7 +80,18 @@
           <w:sz w:val="20"/>
           <w:szCs w:val="20"/>
         </w:rPr>
-        <w:t>The solution will be posted right after the deadline, so no late homework will be accepted!</w:t>
+        <w:t>N</w:t>
+      </w:r>
+      <w:r>
+        <w:rPr>
+          <w:rFonts w:ascii="Times New Roman" w:eastAsia="Times New Roman" w:hAnsi="Times New Roman" w:cs="Times New Roman"/>
+          <w:b/>
+          <w:i/>
+          <w:color w:val="FF0000"/>
+          <w:sz w:val="20"/>
+          <w:szCs w:val="20"/>
+        </w:rPr>
+        <w:t>o late homework will be accepted!</w:t>
       </w:r>
     </w:p>
     <w:p/>
@@ -81,9 +115,8 @@
           <w:sz w:val="24"/>
           <w:szCs w:val="24"/>
         </w:rPr>
-        <w:t xml:space="preserve">I declare that the assignment submitted on </w:t>
-      </w:r>
-      <w:proofErr w:type="spellStart"/>
+        <w:t>I declare that the assignment submitted is original except for source material explicitly acknowledged, and that the same or related material has not been previously submitted for another course. I also acknowledge that I am aware of University policy and regulations on honesty in academic work, and of the disciplinary guidelines and procedures applicable to breaches of such policy and regulations</w:t>
+      </w:r>
       <w:r>
         <w:rPr>
           <w:rFonts w:ascii="Verdana" w:eastAsia="Verdana" w:hAnsi="Verdana" w:cs="Verdana"/>
@@ -91,25 +124,6 @@
           <w:sz w:val="24"/>
           <w:szCs w:val="24"/>
         </w:rPr>
-        <w:t>Elearning</w:t>
-      </w:r>
-      <w:proofErr w:type="spellEnd"/>
-      <w:r>
-        <w:rPr>
-          <w:rFonts w:ascii="Verdana" w:eastAsia="Verdana" w:hAnsi="Verdana" w:cs="Verdana"/>
-          <w:i/>
-          <w:sz w:val="24"/>
-          <w:szCs w:val="24"/>
-        </w:rPr>
-        <w:t xml:space="preserve"> system is original except for source material explicitly acknowledged, and that the same or related material has not been previously submitted for another course. I also acknowledge that I am aware of University policy and regulations on honesty in academic work, and of the disciplinary guidelines and procedures applicable to breaches of such policy and regulations</w:t>
-      </w:r>
-      <w:r>
-        <w:rPr>
-          <w:rFonts w:ascii="Verdana" w:eastAsia="Verdana" w:hAnsi="Verdana" w:cs="Verdana"/>
-          <w:i/>
-          <w:sz w:val="24"/>
-          <w:szCs w:val="24"/>
-        </w:rPr>
         <w:t>.</w:t>
       </w:r>
     </w:p>
@@ -124,25 +138,7 @@
           <w:sz w:val="24"/>
           <w:szCs w:val="24"/>
         </w:rPr>
-        <w:t xml:space="preserve">Signed (Student_________________________) </w:t>
-      </w:r>
-      <w:proofErr w:type="gramStart"/>
-      <w:r>
-        <w:rPr>
-          <w:rFonts w:ascii="Times New Roman" w:eastAsia="Times New Roman" w:hAnsi="Times New Roman" w:cs="Times New Roman"/>
-          <w:sz w:val="24"/>
-          <w:szCs w:val="24"/>
-        </w:rPr>
-        <w:t>Date:_</w:t>
-      </w:r>
-      <w:proofErr w:type="gramEnd"/>
-      <w:r>
-        <w:rPr>
-          <w:rFonts w:ascii="Times New Roman" w:eastAsia="Times New Roman" w:hAnsi="Times New Roman" w:cs="Times New Roman"/>
-          <w:sz w:val="24"/>
-          <w:szCs w:val="24"/>
-        </w:rPr>
-        <w:t>_____________________________</w:t>
+        <w:t>Signed (Student_________________________) Date:______________________________</w:t>
       </w:r>
     </w:p>
     <w:p>
@@ -263,8 +259,8 @@
         <w:pStyle w:val="Heading1"/>
         <w:spacing w:before="200" w:after="0"/>
       </w:pPr>
-      <w:bookmarkStart w:id="0" w:name="_2h7pioltqeju" w:colFirst="0" w:colLast="0"/>
-      <w:bookmarkEnd w:id="0"/>
+      <w:bookmarkStart w:id="1" w:name="_2h7pioltqeju" w:colFirst="0" w:colLast="0"/>
+      <w:bookmarkEnd w:id="1"/>
       <w:r>
         <w:rPr>
           <w:rFonts w:ascii="Trebuchet MS" w:eastAsia="Trebuchet MS" w:hAnsi="Trebuchet MS" w:cs="Trebuchet MS"/>
@@ -459,15 +455,7 @@
       </w:r>
       <w:proofErr w:type="spellEnd"/>
       <w:r>
-        <w:t xml:space="preserve">) </w:t>
-      </w:r>
-      <w:proofErr w:type="gramStart"/>
-      <w:r>
-        <w:t>the  time</w:t>
-      </w:r>
-      <w:proofErr w:type="gramEnd"/>
-      <w:r>
-        <w:t xml:space="preserve"> consumed by the entire MapReduce job(s) and the maximum, minimum and average time consumed by (ii) mapper tasks and (iii) reducer tasks. Tabulate the time consumption for each MapReduce job</w:t>
+        <w:t>) the  time consumed by the entire MapReduce job(s) and the maximum, minimum and average time consumed by (ii) mapper tasks and (iii) reducer tasks. Tabulate the time consumption for each MapReduce job</w:t>
       </w:r>
       <w:r>
         <w:t xml:space="preserve"> and its tasks. One example is </w:t>
@@ -853,16 +841,8 @@
         <w:rPr>
           <w:i/>
         </w:rPr>
-        <w:t xml:space="preserve"> t</w:t>
-      </w:r>
-      <w:proofErr w:type="gramStart"/>
-      <w:r>
-        <w:rPr>
-          <w:i/>
-        </w:rPr>
-        <w:t>2.small</w:t>
-      </w:r>
-      <w:proofErr w:type="gramEnd"/>
+        <w:t xml:space="preserve"> t2.small</w:t>
+      </w:r>
       <w:r>
         <w:t xml:space="preserve"> for AWS. </w:t>
       </w:r>
@@ -896,14 +876,12 @@
       <w:r>
         <w:t xml:space="preserve">or </w:t>
       </w:r>
-      <w:proofErr w:type="spellStart"/>
       <w:r>
         <w:rPr>
           <w:i/>
         </w:rPr>
         <w:t>ansible</w:t>
       </w:r>
-      <w:proofErr w:type="spellEnd"/>
       <w:r>
         <w:t xml:space="preserve"> for parallel setup (refer to Tutorial 1).</w:t>
       </w:r>
@@ -922,8 +900,8 @@
       </w:r>
     </w:p>
     <w:p>
-      <w:bookmarkStart w:id="1" w:name="_1fob9te" w:colFirst="0" w:colLast="0"/>
-      <w:bookmarkEnd w:id="1"/>
+      <w:bookmarkStart w:id="2" w:name="_1fob9te" w:colFirst="0" w:colLast="0"/>
+      <w:bookmarkEnd w:id="2"/>
     </w:p>
     <w:p>
       <w:r>
@@ -949,8 +927,8 @@
         <w:pStyle w:val="Heading1"/>
         <w:spacing w:before="200" w:after="0"/>
       </w:pPr>
-      <w:bookmarkStart w:id="2" w:name="_2et92p0" w:colFirst="0" w:colLast="0"/>
-      <w:bookmarkEnd w:id="2"/>
+      <w:bookmarkStart w:id="3" w:name="_2et92p0" w:colFirst="0" w:colLast="0"/>
+      <w:bookmarkEnd w:id="3"/>
       <w:r>
         <w:rPr>
           <w:rFonts w:ascii="Trebuchet MS" w:eastAsia="Trebuchet MS" w:hAnsi="Trebuchet MS" w:cs="Trebuchet MS"/>
@@ -1019,8 +997,8 @@
       </w:r>
     </w:p>
     <w:p>
-      <w:bookmarkStart w:id="3" w:name="_tyjcwt" w:colFirst="0" w:colLast="0"/>
-      <w:bookmarkEnd w:id="3"/>
+      <w:bookmarkStart w:id="4" w:name="_tyjcwt" w:colFirst="0" w:colLast="0"/>
+      <w:bookmarkEnd w:id="4"/>
       <w:r>
         <w:rPr>
           <w:noProof/>
@@ -1040,7 +1018,7 @@
                     <pic:cNvPicPr preferRelativeResize="0"/>
                   </pic:nvPicPr>
                   <pic:blipFill>
-                    <a:blip r:embed="rId5"/>
+                    <a:blip r:embed="rId7"/>
                     <a:srcRect/>
                     <a:stretch>
                       <a:fillRect/>
@@ -1076,15 +1054,7 @@
       </w:r>
       <w:proofErr w:type="spellEnd"/>
       <w:r>
-        <w:t xml:space="preserve"> of A </w:t>
-      </w:r>
-      <w:proofErr w:type="gramStart"/>
-      <w:r>
-        <w:t>is  {</w:t>
-      </w:r>
-      <w:proofErr w:type="gramEnd"/>
-      <w:r>
-        <w:t xml:space="preserve">B, C, E} and set of </w:t>
+        <w:t xml:space="preserve"> of A is  {B, C, E} and set of </w:t>
       </w:r>
       <w:proofErr w:type="spellStart"/>
       <w:r>
@@ -1100,15 +1070,7 @@
       </w:r>
       <w:proofErr w:type="spellEnd"/>
       <w:r>
-        <w:t xml:space="preserve"> between A and B (i.e.  C and E). </w:t>
-      </w:r>
-      <w:proofErr w:type="gramStart"/>
-      <w:r>
-        <w:t>The  similarity</w:t>
-      </w:r>
-      <w:proofErr w:type="gramEnd"/>
-      <w:r>
-        <w:t xml:space="preserve"> between A and B is therefore  2.</w:t>
+        <w:t xml:space="preserve"> between A and B (i.e.  C and E). The  similarity between A and B is therefore  2.</w:t>
       </w:r>
     </w:p>
     <w:p>
@@ -1161,46 +1123,18 @@
         <w:rPr>
           <w:i/>
         </w:rPr>
-        <w:t>followee_1_</w:t>
-      </w:r>
-      <w:proofErr w:type="gramStart"/>
+        <w:t>followee_1_id:follower_1_id follower_2_id follower_3_id ….</w:t>
+      </w:r>
+    </w:p>
+    <w:p>
+      <w:pPr>
+        <w:jc w:val="center"/>
+      </w:pPr>
       <w:r>
         <w:rPr>
           <w:i/>
         </w:rPr>
-        <w:t>id:follower</w:t>
-      </w:r>
-      <w:proofErr w:type="gramEnd"/>
-      <w:r>
-        <w:rPr>
-          <w:i/>
-        </w:rPr>
-        <w:t>_1_id follower_2_id follower_3_id ….</w:t>
-      </w:r>
-    </w:p>
-    <w:p>
-      <w:pPr>
-        <w:jc w:val="center"/>
-      </w:pPr>
-      <w:r>
-        <w:rPr>
-          <w:i/>
-        </w:rPr>
-        <w:t>followee_2_</w:t>
-      </w:r>
-      <w:proofErr w:type="gramStart"/>
-      <w:r>
-        <w:rPr>
-          <w:i/>
-        </w:rPr>
-        <w:t>id:follower</w:t>
-      </w:r>
-      <w:proofErr w:type="gramEnd"/>
-      <w:r>
-        <w:rPr>
-          <w:i/>
-        </w:rPr>
-        <w:t>_1_id follower_6_id follower_7_id ….</w:t>
+        <w:t>followee_2_id:follower_1_id follower_6_id follower_7_id ….</w:t>
       </w:r>
     </w:p>
     <w:p>
@@ -1237,145 +1171,91 @@
       <w:pPr>
         <w:ind w:left="4320"/>
       </w:pPr>
-      <w:proofErr w:type="gramStart"/>
       <w:r>
         <w:rPr>
           <w:i/>
         </w:rPr>
-        <w:t>A:B</w:t>
-      </w:r>
-      <w:proofErr w:type="gramEnd"/>
+        <w:t>A:B D</w:t>
+      </w:r>
+    </w:p>
+    <w:p>
+      <w:pPr>
+        <w:ind w:left="4320"/>
+      </w:pPr>
       <w:r>
         <w:rPr>
           <w:i/>
         </w:rPr>
-        <w:t xml:space="preserve"> D</w:t>
+        <w:t>B:A</w:t>
       </w:r>
     </w:p>
     <w:p>
       <w:pPr>
         <w:ind w:left="4320"/>
       </w:pPr>
-      <w:proofErr w:type="gramStart"/>
       <w:r>
         <w:rPr>
           <w:i/>
         </w:rPr>
-        <w:t>B:A</w:t>
-      </w:r>
-      <w:proofErr w:type="gramEnd"/>
+        <w:t>C:A B E</w:t>
+      </w:r>
     </w:p>
     <w:p>
       <w:pPr>
         <w:ind w:left="4320"/>
       </w:pPr>
-      <w:proofErr w:type="gramStart"/>
       <w:r>
         <w:rPr>
           <w:i/>
         </w:rPr>
-        <w:t>C:A</w:t>
-      </w:r>
-      <w:proofErr w:type="gramEnd"/>
+        <w:t>E:A B C</w:t>
+      </w:r>
+    </w:p>
+    <w:p>
+      <w:pPr>
+        <w:jc w:val="both"/>
+      </w:pPr>
+      <w:r>
+        <w:t xml:space="preserve">The output of the community detection is that for </w:t>
+      </w:r>
       <w:r>
         <w:rPr>
           <w:i/>
         </w:rPr>
-        <w:t xml:space="preserve"> B E</w:t>
-      </w:r>
-    </w:p>
-    <w:p>
-      <w:pPr>
-        <w:ind w:left="4320"/>
-      </w:pPr>
-      <w:proofErr w:type="gramStart"/>
+        <w:t xml:space="preserve">EVERY </w:t>
+      </w:r>
+      <w:r>
+        <w:t>user, we want to know the TOP K most similar persons. The output format should be (different similar persons separated by space):</w:t>
+      </w:r>
+    </w:p>
+    <w:p>
+      <w:pPr>
+        <w:jc w:val="center"/>
+      </w:pPr>
       <w:r>
         <w:rPr>
           <w:i/>
         </w:rPr>
-        <w:t>E:A</w:t>
-      </w:r>
-      <w:proofErr w:type="gramEnd"/>
+        <w:t xml:space="preserve">User_1:Similiar_Person_1 Similiar_Person_2 … </w:t>
+      </w:r>
+      <w:proofErr w:type="spellStart"/>
       <w:r>
         <w:rPr>
           <w:i/>
         </w:rPr>
-        <w:t xml:space="preserve"> B C</w:t>
-      </w:r>
-    </w:p>
-    <w:p>
-      <w:pPr>
-        <w:jc w:val="both"/>
-      </w:pPr>
-      <w:r>
-        <w:t xml:space="preserve">The output of the community detection is that for </w:t>
-      </w:r>
+        <w:t>Similiar_Person_K</w:t>
+      </w:r>
+      <w:proofErr w:type="spellEnd"/>
+    </w:p>
+    <w:p>
+      <w:pPr>
+        <w:jc w:val="center"/>
+      </w:pPr>
       <w:r>
         <w:rPr>
           <w:i/>
         </w:rPr>
-        <w:t xml:space="preserve">EVERY </w:t>
-      </w:r>
-      <w:r>
-        <w:t>user, we want to know the TOP K most similar persons. The output format should be (different similar persons separated by space):</w:t>
-      </w:r>
-    </w:p>
-    <w:p>
-      <w:pPr>
-        <w:jc w:val="center"/>
-      </w:pPr>
-      <w:r>
-        <w:rPr>
-          <w:i/>
-        </w:rPr>
-        <w:t>User_</w:t>
-      </w:r>
-      <w:proofErr w:type="gramStart"/>
-      <w:r>
-        <w:rPr>
-          <w:i/>
-        </w:rPr>
-        <w:t>1:Similiar</w:t>
-      </w:r>
-      <w:proofErr w:type="gramEnd"/>
-      <w:r>
-        <w:rPr>
-          <w:i/>
-        </w:rPr>
-        <w:t xml:space="preserve">_Person_1 Similiar_Person_2 … </w:t>
-      </w:r>
-      <w:proofErr w:type="spellStart"/>
-      <w:r>
-        <w:rPr>
-          <w:i/>
-        </w:rPr>
-        <w:t>Similiar_Person_K</w:t>
-      </w:r>
-      <w:proofErr w:type="spellEnd"/>
-    </w:p>
-    <w:p>
-      <w:pPr>
-        <w:jc w:val="center"/>
-      </w:pPr>
-      <w:r>
-        <w:rPr>
-          <w:i/>
-        </w:rPr>
-        <w:t>User_</w:t>
-      </w:r>
-      <w:proofErr w:type="gramStart"/>
-      <w:r>
-        <w:rPr>
-          <w:i/>
-        </w:rPr>
-        <w:t>2:Similiar</w:t>
-      </w:r>
-      <w:proofErr w:type="gramEnd"/>
-      <w:r>
-        <w:rPr>
-          <w:i/>
-        </w:rPr>
-        <w:t xml:space="preserve">_Person_1 Similiar_Person_2 … </w:t>
+        <w:t xml:space="preserve">User_2:Similiar_Person_1 Similiar_Person_2 … </w:t>
       </w:r>
       <w:proofErr w:type="spellStart"/>
       <w:r>
@@ -1490,15 +1370,7 @@
         <w:t>[5</w:t>
       </w:r>
       <w:r>
-        <w:t xml:space="preserve">0 marks] Get the TOP 10 (=K) most similar people of EVERY user in the medium-sized dataset in </w:t>
-      </w:r>
-      <w:proofErr w:type="gramStart"/>
-      <w:r>
-        <w:t>Ref[</w:t>
-      </w:r>
-      <w:proofErr w:type="gramEnd"/>
-      <w:r>
-        <w:t>7].</w:t>
+        <w:t>0 marks] Get the TOP 10 (=K) most similar people of EVERY user in the medium-sized dataset in Ref[7].</w:t>
       </w:r>
     </w:p>
     <w:p>
@@ -1592,13 +1464,8 @@
         <w:t xml:space="preserve">As for the large dataset, you may want to set </w:t>
       </w:r>
       <w:proofErr w:type="spellStart"/>
-      <w:proofErr w:type="gramStart"/>
-      <w:r>
-        <w:t>mapreduce.map.output</w:t>
-      </w:r>
-      <w:proofErr w:type="gramEnd"/>
-      <w:r>
-        <w:t>.compress</w:t>
+      <w:r>
+        <w:t>mapreduce.map.output.compress</w:t>
       </w:r>
       <w:proofErr w:type="spellEnd"/>
       <w:r>
@@ -1666,15 +1533,7 @@
         <w:t>DGUT</w:t>
       </w:r>
       <w:r>
-        <w:t xml:space="preserve"> student ID. For example, if your student ID is 115500054321, then you need to submit the community members for users with ID </w:t>
-      </w:r>
-      <w:proofErr w:type="gramStart"/>
-      <w:r>
-        <w:t>=  54321</w:t>
-      </w:r>
-      <w:proofErr w:type="gramEnd"/>
-      <w:r>
-        <w:t>, 154321, 254321, 354321, …, 1154321,...</w:t>
+        <w:t xml:space="preserve"> student ID. For example, if your student ID is 115500054321, then you need to submit the community members for users with ID =  54321, 154321, 254321, 354321, …, 1154321,...</w:t>
       </w:r>
     </w:p>
     <w:p/>
@@ -1746,7 +1605,7 @@
       <w:pPr>
         <w:jc w:val="both"/>
       </w:pPr>
-      <w:hyperlink r:id="rId6">
+      <w:hyperlink r:id="rId8">
         <w:r>
           <w:rPr>
             <w:color w:val="1155CC"/>
@@ -1755,7 +1614,7 @@
           <w:t>https://azure.microsoft.com/en-us/get-started/</w:t>
         </w:r>
       </w:hyperlink>
-      <w:hyperlink r:id="rId7"/>
+      <w:hyperlink r:id="rId9"/>
     </w:p>
     <w:p>
       <w:pPr>
@@ -1770,7 +1629,7 @@
       </w:r>
     </w:p>
     <w:p>
-      <w:hyperlink r:id="rId8">
+      <w:hyperlink r:id="rId10">
         <w:r>
           <w:rPr>
             <w:color w:val="1155CC"/>
@@ -1781,7 +1640,7 @@
           <w:t>https://cloud.google.com/compute/docs/quickstart</w:t>
         </w:r>
       </w:hyperlink>
-      <w:hyperlink r:id="rId9"/>
+      <w:hyperlink r:id="rId11"/>
     </w:p>
     <w:p>
       <w:r>
@@ -1793,7 +1652,7 @@
       </w:r>
     </w:p>
     <w:p>
-      <w:hyperlink r:id="rId10">
+      <w:hyperlink r:id="rId12">
         <w:r>
           <w:rPr>
             <w:color w:val="1155CC"/>
@@ -1804,11 +1663,11 @@
           <w:t>https://aws.amazon.com/getting-started</w:t>
         </w:r>
       </w:hyperlink>
-      <w:hyperlink r:id="rId11"/>
-    </w:p>
-    <w:p>
-      <w:bookmarkStart w:id="4" w:name="_3dy6vkm" w:colFirst="0" w:colLast="0"/>
-      <w:bookmarkEnd w:id="4"/>
+      <w:hyperlink r:id="rId13"/>
+    </w:p>
+    <w:p>
+      <w:bookmarkStart w:id="5" w:name="_3dy6vkm" w:colFirst="0" w:colLast="0"/>
+      <w:bookmarkEnd w:id="5"/>
       <w:r>
         <w:rPr>
           <w:sz w:val="24"/>
@@ -1818,7 +1677,7 @@
       </w:r>
     </w:p>
     <w:p>
-      <w:hyperlink r:id="rId12">
+      <w:hyperlink r:id="rId14">
         <w:r>
           <w:rPr>
             <w:color w:val="1155CC"/>
@@ -1829,7 +1688,7 @@
           <w:t>https://hadoop.apache.org/docs/stable/hadoop-project-dist/hadoop-common/SingleCluster.html</w:t>
         </w:r>
       </w:hyperlink>
-      <w:hyperlink r:id="rId13"/>
+      <w:hyperlink r:id="rId15"/>
     </w:p>
     <w:p>
       <w:r>
@@ -1841,7 +1700,7 @@
       </w:r>
     </w:p>
     <w:p>
-      <w:hyperlink r:id="rId14">
+      <w:hyperlink r:id="rId16">
         <w:r>
           <w:rPr>
             <w:color w:val="1155CC"/>
@@ -1852,11 +1711,11 @@
           <w:t>https://hadoop.apache.org/docs/stable/hadoop-project-dist/hadoop-common/ClusterSetup.html</w:t>
         </w:r>
       </w:hyperlink>
-      <w:hyperlink r:id="rId15"/>
-    </w:p>
-    <w:p>
-      <w:bookmarkStart w:id="5" w:name="_1t3h5sf" w:colFirst="0" w:colLast="0"/>
-      <w:bookmarkEnd w:id="5"/>
+      <w:hyperlink r:id="rId17"/>
+    </w:p>
+    <w:p>
+      <w:bookmarkStart w:id="6" w:name="_1t3h5sf" w:colFirst="0" w:colLast="0"/>
+      <w:bookmarkEnd w:id="6"/>
       <w:r>
         <w:rPr>
           <w:sz w:val="24"/>
@@ -1866,7 +1725,7 @@
       </w:r>
     </w:p>
     <w:p>
-      <w:hyperlink r:id="rId16">
+      <w:hyperlink r:id="rId18">
         <w:r>
           <w:rPr>
             <w:color w:val="1155CC"/>
@@ -1875,11 +1734,11 @@
           <w:t>https://www.dropbox.com/s/ntzk80l5iiiuh50/Small%20Dataset.txt?dl=0</w:t>
         </w:r>
       </w:hyperlink>
-      <w:hyperlink r:id="rId17"/>
-    </w:p>
-    <w:p>
-      <w:bookmarkStart w:id="6" w:name="_4d34og8" w:colFirst="0" w:colLast="0"/>
-      <w:bookmarkEnd w:id="6"/>
+      <w:hyperlink r:id="rId19"/>
+    </w:p>
+    <w:p>
+      <w:bookmarkStart w:id="7" w:name="_4d34og8" w:colFirst="0" w:colLast="0"/>
+      <w:bookmarkEnd w:id="7"/>
       <w:r>
         <w:rPr>
           <w:sz w:val="24"/>
@@ -1888,8 +1747,8 @@
         <w:t>[7] Medium scale dataset</w:t>
       </w:r>
     </w:p>
-    <w:bookmarkStart w:id="7" w:name="_2s8eyo1" w:colFirst="0" w:colLast="0"/>
-    <w:bookmarkEnd w:id="7"/>
+    <w:bookmarkStart w:id="8" w:name="_2s8eyo1" w:colFirst="0" w:colLast="0"/>
+    <w:bookmarkEnd w:id="8"/>
     <w:p>
       <w:r>
         <w:fldChar w:fldCharType="begin"/>
@@ -1905,19 +1764,33 @@
           <w:color w:val="1155CC"/>
           <w:u w:val="single"/>
         </w:rPr>
-        <w:t>https://www.dropbox.com/s/6sxnnadhxbyk7ho/Medium%20Dataset.txt?dl=0</w:t>
+        <w:t>https://www.dropbox.com/s/6sxn</w:t>
       </w:r>
       <w:r>
         <w:rPr>
           <w:color w:val="1155CC"/>
           <w:u w:val="single"/>
         </w:rPr>
+        <w:t>n</w:t>
+      </w:r>
+      <w:r>
+        <w:rPr>
+          <w:color w:val="1155CC"/>
+          <w:u w:val="single"/>
+        </w:rPr>
+        <w:t>adhxbyk7ho/Medium%20Dataset.txt?dl=0</w:t>
+      </w:r>
+      <w:r>
+        <w:rPr>
+          <w:color w:val="1155CC"/>
+          <w:u w:val="single"/>
+        </w:rPr>
         <w:fldChar w:fldCharType="end"/>
       </w:r>
     </w:p>
     <w:p>
-      <w:bookmarkStart w:id="8" w:name="_17dp8vu" w:colFirst="0" w:colLast="0"/>
-      <w:bookmarkEnd w:id="8"/>
+      <w:bookmarkStart w:id="9" w:name="_17dp8vu" w:colFirst="0" w:colLast="0"/>
+      <w:bookmarkEnd w:id="9"/>
       <w:r>
         <w:rPr>
           <w:sz w:val="24"/>
@@ -1925,7 +1798,7 @@
         </w:rPr>
         <w:t xml:space="preserve">[8] Large scale dataset </w:t>
       </w:r>
-      <w:hyperlink r:id="rId18">
+      <w:hyperlink r:id="rId20">
         <w:r>
           <w:rPr>
             <w:color w:val="1155CC"/>
@@ -1944,8 +1817,8 @@
         <w:t>[9] Composite Key</w:t>
       </w:r>
     </w:p>
-    <w:bookmarkStart w:id="9" w:name="_3rdcrjn" w:colFirst="0" w:colLast="0"/>
-    <w:bookmarkEnd w:id="9"/>
+    <w:bookmarkStart w:id="10" w:name="_3rdcrjn" w:colFirst="0" w:colLast="0"/>
+    <w:bookmarkEnd w:id="10"/>
     <w:p>
       <w:r>
         <w:fldChar w:fldCharType="begin"/>
@@ -1970,11 +1843,11 @@
         </w:rPr>
         <w:fldChar w:fldCharType="end"/>
       </w:r>
-      <w:hyperlink r:id="rId19"/>
-    </w:p>
-    <w:p>
-      <w:bookmarkStart w:id="10" w:name="_26in1rg" w:colFirst="0" w:colLast="0"/>
-      <w:bookmarkEnd w:id="10"/>
+      <w:hyperlink r:id="rId21"/>
+    </w:p>
+    <w:p>
+      <w:bookmarkStart w:id="11" w:name="_26in1rg" w:colFirst="0" w:colLast="0"/>
+      <w:bookmarkEnd w:id="11"/>
       <w:r>
         <w:rPr>
           <w:sz w:val="24"/>
@@ -1983,8 +1856,8 @@
         <w:t>[10] Secondary Sort</w:t>
       </w:r>
     </w:p>
-    <w:bookmarkStart w:id="11" w:name="_pxjpv5vb3vwc" w:colFirst="0" w:colLast="0"/>
-    <w:bookmarkEnd w:id="11"/>
+    <w:bookmarkStart w:id="12" w:name="_pxjpv5vb3vwc" w:colFirst="0" w:colLast="0"/>
+    <w:bookmarkEnd w:id="12"/>
     <w:p>
       <w:r>
         <w:fldChar w:fldCharType="begin"/>
@@ -2011,14 +1884,14 @@
       </w:r>
     </w:p>
     <w:p>
-      <w:bookmarkStart w:id="12" w:name="_b9hryyyj5gh6" w:colFirst="0" w:colLast="0"/>
-      <w:bookmarkEnd w:id="12"/>
+      <w:bookmarkStart w:id="13" w:name="_b9hryyyj5gh6" w:colFirst="0" w:colLast="0"/>
+      <w:bookmarkEnd w:id="13"/>
       <w:r>
         <w:t>[11] Shakespeare works</w:t>
       </w:r>
     </w:p>
-    <w:bookmarkStart w:id="13" w:name="_vfl1q68ebdba" w:colFirst="0" w:colLast="0"/>
-    <w:bookmarkEnd w:id="13"/>
+    <w:bookmarkStart w:id="14" w:name="_vfl1q68ebdba" w:colFirst="0" w:colLast="0"/>
+    <w:bookmarkEnd w:id="14"/>
     <w:p>
       <w:pPr>
         <w:rPr>
@@ -2030,12 +1903,18 @@
         </w:rPr>
       </w:pPr>
       <w:r>
+        <w:rPr>
+          <w:rFonts w:eastAsia="Arial"/>
+        </w:rPr>
         <w:fldChar w:fldCharType="begin"/>
       </w:r>
       <w:r>
         <w:instrText xml:space="preserve"> HYPERLINK "https://github.com/hupili/agile-ir/raw/master/data/Shakespeare.tar.gz" \h </w:instrText>
       </w:r>
       <w:r>
+        <w:rPr>
+          <w:rFonts w:eastAsia="Arial"/>
+        </w:rPr>
         <w:fldChar w:fldCharType="separate"/>
       </w:r>
       <w:r>
@@ -2092,7 +1971,7 @@
           <w:u w:val="single"/>
         </w:rPr>
       </w:pPr>
-      <w:hyperlink r:id="rId20" w:history="1">
+      <w:hyperlink r:id="rId22" w:history="1">
         <w:r>
           <w:rPr>
             <w:rFonts w:ascii="Verdana" w:eastAsia="Verdana" w:hAnsi="Verdana" w:cs="Verdana"/>
@@ -2126,8 +2005,6 @@
           <w:u w:val="single"/>
         </w:rPr>
       </w:pPr>
-      <w:bookmarkStart w:id="14" w:name="_GoBack"/>
-      <w:bookmarkEnd w:id="14"/>
     </w:p>
     <w:bookmarkStart w:id="15" w:name="_lnxbz9" w:colFirst="0" w:colLast="0"/>
     <w:bookmarkEnd w:id="15"/>
@@ -2143,6 +2020,12 @@
       </w:r>
     </w:p>
     <w:sectPr>
+      <w:headerReference w:type="even" r:id="rId23"/>
+      <w:headerReference w:type="default" r:id="rId24"/>
+      <w:footerReference w:type="even" r:id="rId25"/>
+      <w:footerReference w:type="default" r:id="rId26"/>
+      <w:headerReference w:type="first" r:id="rId27"/>
+      <w:footerReference w:type="first" r:id="rId28"/>
       <w:pgSz w:w="11909" w:h="16834"/>
       <w:pgMar w:top="1440" w:right="1440" w:bottom="1440" w:left="1440" w:header="720" w:footer="720" w:gutter="0"/>
       <w:pgNumType w:start="1"/>
@@ -2152,9 +2035,119 @@
 </w:document>
 </file>
 
+<file path=word/endnotes.xml><?xml version="1.0" encoding="utf-8"?>
+<w:endnotes xmlns:wpc="http://schemas.microsoft.com/office/word/2010/wordprocessingCanvas" xmlns:cx="http://schemas.microsoft.com/office/drawing/2014/chartex" xmlns:cx1="http://schemas.microsoft.com/office/drawing/2015/9/8/chartex" xmlns:cx2="http://schemas.microsoft.com/office/drawing/2015/10/21/chartex" xmlns:cx3="http://schemas.microsoft.com/office/drawing/2016/5/9/chartex" xmlns:cx4="http://schemas.microsoft.com/office/drawing/2016/5/10/chartex" xmlns:cx5="http://schemas.microsoft.com/office/drawing/2016/5/11/chartex" xmlns:cx6="http://schemas.microsoft.com/office/drawing/2016/5/12/chartex" xmlns:cx7="http://schemas.microsoft.com/office/drawing/2016/5/13/chartex" xmlns:cx8="http://schemas.microsoft.com/office/drawing/2016/5/14/chartex" xmlns:mc="http://schemas.openxmlformats.org/markup-compatibility/2006" xmlns:aink="http://schemas.microsoft.com/office/drawing/2016/ink" xmlns:am3d="http://schemas.microsoft.com/office/drawing/2017/model3d" xmlns:o="urn:schemas-microsoft-com:office:office" xmlns:r="http://schemas.openxmlformats.org/officeDocument/2006/relationships" xmlns:m="http://schemas.openxmlformats.org/officeDocument/2006/math" xmlns:v="urn:schemas-microsoft-com:vml" xmlns:wp14="http://schemas.microsoft.com/office/word/2010/wordprocessingDrawing" xmlns:wp="http://schemas.openxmlformats.org/drawingml/2006/wordprocessingDrawing" xmlns:w10="urn:schemas-microsoft-com:office:word" xmlns:w="http://schemas.openxmlformats.org/wordprocessingml/2006/main" xmlns:w14="http://schemas.microsoft.com/office/word/2010/wordml" xmlns:w15="http://schemas.microsoft.com/office/word/2012/wordml" xmlns:w16cid="http://schemas.microsoft.com/office/word/2016/wordml/cid" xmlns:w16se="http://schemas.microsoft.com/office/word/2015/wordml/symex" xmlns:wpg="http://schemas.microsoft.com/office/word/2010/wordprocessingGroup" xmlns:wpi="http://schemas.microsoft.com/office/word/2010/wordprocessingInk" xmlns:wne="http://schemas.microsoft.com/office/word/2006/wordml" xmlns:wps="http://schemas.microsoft.com/office/word/2010/wordprocessingShape" mc:Ignorable="w14 w15 w16se w16cid wp14">
+  <w:endnote w:type="separator" w:id="-1">
+    <w:p>
+      <w:pPr>
+        <w:spacing w:line="240" w:lineRule="auto"/>
+      </w:pPr>
+      <w:r>
+        <w:separator/>
+      </w:r>
+    </w:p>
+  </w:endnote>
+  <w:endnote w:type="continuationSeparator" w:id="0">
+    <w:p>
+      <w:pPr>
+        <w:spacing w:line="240" w:lineRule="auto"/>
+      </w:pPr>
+      <w:r>
+        <w:continuationSeparator/>
+      </w:r>
+    </w:p>
+  </w:endnote>
+</w:endnotes>
+</file>
+
+<file path=word/footer1.xml><?xml version="1.0" encoding="utf-8"?>
+<w:ftr xmlns:wpc="http://schemas.microsoft.com/office/word/2010/wordprocessingCanvas" xmlns:cx="http://schemas.microsoft.com/office/drawing/2014/chartex" xmlns:cx1="http://schemas.microsoft.com/office/drawing/2015/9/8/chartex" xmlns:cx2="http://schemas.microsoft.com/office/drawing/2015/10/21/chartex" xmlns:cx3="http://schemas.microsoft.com/office/drawing/2016/5/9/chartex" xmlns:cx4="http://schemas.microsoft.com/office/drawing/2016/5/10/chartex" xmlns:cx5="http://schemas.microsoft.com/office/drawing/2016/5/11/chartex" xmlns:cx6="http://schemas.microsoft.com/office/drawing/2016/5/12/chartex" xmlns:cx7="http://schemas.microsoft.com/office/drawing/2016/5/13/chartex" xmlns:cx8="http://schemas.microsoft.com/office/drawing/2016/5/14/chartex" xmlns:mc="http://schemas.openxmlformats.org/markup-compatibility/2006" xmlns:aink="http://schemas.microsoft.com/office/drawing/2016/ink" xmlns:am3d="http://schemas.microsoft.com/office/drawing/2017/model3d" xmlns:o="urn:schemas-microsoft-com:office:office" xmlns:r="http://schemas.openxmlformats.org/officeDocument/2006/relationships" xmlns:m="http://schemas.openxmlformats.org/officeDocument/2006/math" xmlns:v="urn:schemas-microsoft-com:vml" xmlns:wp14="http://schemas.microsoft.com/office/word/2010/wordprocessingDrawing" xmlns:wp="http://schemas.openxmlformats.org/drawingml/2006/wordprocessingDrawing" xmlns:w10="urn:schemas-microsoft-com:office:word" xmlns:w="http://schemas.openxmlformats.org/wordprocessingml/2006/main" xmlns:w14="http://schemas.microsoft.com/office/word/2010/wordml" xmlns:w15="http://schemas.microsoft.com/office/word/2012/wordml" xmlns:w16cid="http://schemas.microsoft.com/office/word/2016/wordml/cid" xmlns:w16se="http://schemas.microsoft.com/office/word/2015/wordml/symex" xmlns:wpg="http://schemas.microsoft.com/office/word/2010/wordprocessingGroup" xmlns:wpi="http://schemas.microsoft.com/office/word/2010/wordprocessingInk" xmlns:wne="http://schemas.microsoft.com/office/word/2006/wordml" xmlns:wps="http://schemas.microsoft.com/office/word/2010/wordprocessingShape" mc:Ignorable="w14 w15 w16se w16cid wp14">
+  <w:p>
+    <w:pPr>
+      <w:pStyle w:val="Footer"/>
+    </w:pPr>
+  </w:p>
+</w:ftr>
+</file>
+
+<file path=word/footer2.xml><?xml version="1.0" encoding="utf-8"?>
+<w:ftr xmlns:wpc="http://schemas.microsoft.com/office/word/2010/wordprocessingCanvas" xmlns:cx="http://schemas.microsoft.com/office/drawing/2014/chartex" xmlns:cx1="http://schemas.microsoft.com/office/drawing/2015/9/8/chartex" xmlns:cx2="http://schemas.microsoft.com/office/drawing/2015/10/21/chartex" xmlns:cx3="http://schemas.microsoft.com/office/drawing/2016/5/9/chartex" xmlns:cx4="http://schemas.microsoft.com/office/drawing/2016/5/10/chartex" xmlns:cx5="http://schemas.microsoft.com/office/drawing/2016/5/11/chartex" xmlns:cx6="http://schemas.microsoft.com/office/drawing/2016/5/12/chartex" xmlns:cx7="http://schemas.microsoft.com/office/drawing/2016/5/13/chartex" xmlns:cx8="http://schemas.microsoft.com/office/drawing/2016/5/14/chartex" xmlns:mc="http://schemas.openxmlformats.org/markup-compatibility/2006" xmlns:aink="http://schemas.microsoft.com/office/drawing/2016/ink" xmlns:am3d="http://schemas.microsoft.com/office/drawing/2017/model3d" xmlns:o="urn:schemas-microsoft-com:office:office" xmlns:r="http://schemas.openxmlformats.org/officeDocument/2006/relationships" xmlns:m="http://schemas.openxmlformats.org/officeDocument/2006/math" xmlns:v="urn:schemas-microsoft-com:vml" xmlns:wp14="http://schemas.microsoft.com/office/word/2010/wordprocessingDrawing" xmlns:wp="http://schemas.openxmlformats.org/drawingml/2006/wordprocessingDrawing" xmlns:w10="urn:schemas-microsoft-com:office:word" xmlns:w="http://schemas.openxmlformats.org/wordprocessingml/2006/main" xmlns:w14="http://schemas.microsoft.com/office/word/2010/wordml" xmlns:w15="http://schemas.microsoft.com/office/word/2012/wordml" xmlns:w16cid="http://schemas.microsoft.com/office/word/2016/wordml/cid" xmlns:w16se="http://schemas.microsoft.com/office/word/2015/wordml/symex" xmlns:wpg="http://schemas.microsoft.com/office/word/2010/wordprocessingGroup" xmlns:wpi="http://schemas.microsoft.com/office/word/2010/wordprocessingInk" xmlns:wne="http://schemas.microsoft.com/office/word/2006/wordml" xmlns:wps="http://schemas.microsoft.com/office/word/2010/wordprocessingShape" mc:Ignorable="w14 w15 w16se w16cid wp14">
+  <w:p>
+    <w:pPr>
+      <w:pStyle w:val="Footer"/>
+    </w:pPr>
+  </w:p>
+</w:ftr>
+</file>
+
+<file path=word/footer3.xml><?xml version="1.0" encoding="utf-8"?>
+<w:ftr xmlns:wpc="http://schemas.microsoft.com/office/word/2010/wordprocessingCanvas" xmlns:cx="http://schemas.microsoft.com/office/drawing/2014/chartex" xmlns:cx1="http://schemas.microsoft.com/office/drawing/2015/9/8/chartex" xmlns:cx2="http://schemas.microsoft.com/office/drawing/2015/10/21/chartex" xmlns:cx3="http://schemas.microsoft.com/office/drawing/2016/5/9/chartex" xmlns:cx4="http://schemas.microsoft.com/office/drawing/2016/5/10/chartex" xmlns:cx5="http://schemas.microsoft.com/office/drawing/2016/5/11/chartex" xmlns:cx6="http://schemas.microsoft.com/office/drawing/2016/5/12/chartex" xmlns:cx7="http://schemas.microsoft.com/office/drawing/2016/5/13/chartex" xmlns:cx8="http://schemas.microsoft.com/office/drawing/2016/5/14/chartex" xmlns:mc="http://schemas.openxmlformats.org/markup-compatibility/2006" xmlns:aink="http://schemas.microsoft.com/office/drawing/2016/ink" xmlns:am3d="http://schemas.microsoft.com/office/drawing/2017/model3d" xmlns:o="urn:schemas-microsoft-com:office:office" xmlns:r="http://schemas.openxmlformats.org/officeDocument/2006/relationships" xmlns:m="http://schemas.openxmlformats.org/officeDocument/2006/math" xmlns:v="urn:schemas-microsoft-com:vml" xmlns:wp14="http://schemas.microsoft.com/office/word/2010/wordprocessingDrawing" xmlns:wp="http://schemas.openxmlformats.org/drawingml/2006/wordprocessingDrawing" xmlns:w10="urn:schemas-microsoft-com:office:word" xmlns:w="http://schemas.openxmlformats.org/wordprocessingml/2006/main" xmlns:w14="http://schemas.microsoft.com/office/word/2010/wordml" xmlns:w15="http://schemas.microsoft.com/office/word/2012/wordml" xmlns:w16cid="http://schemas.microsoft.com/office/word/2016/wordml/cid" xmlns:w16se="http://schemas.microsoft.com/office/word/2015/wordml/symex" xmlns:wpg="http://schemas.microsoft.com/office/word/2010/wordprocessingGroup" xmlns:wpi="http://schemas.microsoft.com/office/word/2010/wordprocessingInk" xmlns:wne="http://schemas.microsoft.com/office/word/2006/wordml" xmlns:wps="http://schemas.microsoft.com/office/word/2010/wordprocessingShape" mc:Ignorable="w14 w15 w16se w16cid wp14">
+  <w:p>
+    <w:pPr>
+      <w:pStyle w:val="Footer"/>
+    </w:pPr>
+  </w:p>
+</w:ftr>
+</file>
+
+<file path=word/footnotes.xml><?xml version="1.0" encoding="utf-8"?>
+<w:footnotes xmlns:wpc="http://schemas.microsoft.com/office/word/2010/wordprocessingCanvas" xmlns:cx="http://schemas.microsoft.com/office/drawing/2014/chartex" xmlns:cx1="http://schemas.microsoft.com/office/drawing/2015/9/8/chartex" xmlns:cx2="http://schemas.microsoft.com/office/drawing/2015/10/21/chartex" xmlns:cx3="http://schemas.microsoft.com/office/drawing/2016/5/9/chartex" xmlns:cx4="http://schemas.microsoft.com/office/drawing/2016/5/10/chartex" xmlns:cx5="http://schemas.microsoft.com/office/drawing/2016/5/11/chartex" xmlns:cx6="http://schemas.microsoft.com/office/drawing/2016/5/12/chartex" xmlns:cx7="http://schemas.microsoft.com/office/drawing/2016/5/13/chartex" xmlns:cx8="http://schemas.microsoft.com/office/drawing/2016/5/14/chartex" xmlns:mc="http://schemas.openxmlformats.org/markup-compatibility/2006" xmlns:aink="http://schemas.microsoft.com/office/drawing/2016/ink" xmlns:am3d="http://schemas.microsoft.com/office/drawing/2017/model3d" xmlns:o="urn:schemas-microsoft-com:office:office" xmlns:r="http://schemas.openxmlformats.org/officeDocument/2006/relationships" xmlns:m="http://schemas.openxmlformats.org/officeDocument/2006/math" xmlns:v="urn:schemas-microsoft-com:vml" xmlns:wp14="http://schemas.microsoft.com/office/word/2010/wordprocessingDrawing" xmlns:wp="http://schemas.openxmlformats.org/drawingml/2006/wordprocessingDrawing" xmlns:w10="urn:schemas-microsoft-com:office:word" xmlns:w="http://schemas.openxmlformats.org/wordprocessingml/2006/main" xmlns:w14="http://schemas.microsoft.com/office/word/2010/wordml" xmlns:w15="http://schemas.microsoft.com/office/word/2012/wordml" xmlns:w16cid="http://schemas.microsoft.com/office/word/2016/wordml/cid" xmlns:w16se="http://schemas.microsoft.com/office/word/2015/wordml/symex" xmlns:wpg="http://schemas.microsoft.com/office/word/2010/wordprocessingGroup" xmlns:wpi="http://schemas.microsoft.com/office/word/2010/wordprocessingInk" xmlns:wne="http://schemas.microsoft.com/office/word/2006/wordml" xmlns:wps="http://schemas.microsoft.com/office/word/2010/wordprocessingShape" mc:Ignorable="w14 w15 w16se w16cid wp14">
+  <w:footnote w:type="separator" w:id="-1">
+    <w:p>
+      <w:pPr>
+        <w:spacing w:line="240" w:lineRule="auto"/>
+      </w:pPr>
+      <w:r>
+        <w:separator/>
+      </w:r>
+    </w:p>
+  </w:footnote>
+  <w:footnote w:type="continuationSeparator" w:id="0">
+    <w:p>
+      <w:pPr>
+        <w:spacing w:line="240" w:lineRule="auto"/>
+      </w:pPr>
+      <w:r>
+        <w:continuationSeparator/>
+      </w:r>
+    </w:p>
+  </w:footnote>
+</w:footnotes>
+</file>
+
+<file path=word/header1.xml><?xml version="1.0" encoding="utf-8"?>
+<w:hdr xmlns:wpc="http://schemas.microsoft.com/office/word/2010/wordprocessingCanvas" xmlns:cx="http://schemas.microsoft.com/office/drawing/2014/chartex" xmlns:cx1="http://schemas.microsoft.com/office/drawing/2015/9/8/chartex" xmlns:cx2="http://schemas.microsoft.com/office/drawing/2015/10/21/chartex" xmlns:cx3="http://schemas.microsoft.com/office/drawing/2016/5/9/chartex" xmlns:cx4="http://schemas.microsoft.com/office/drawing/2016/5/10/chartex" xmlns:cx5="http://schemas.microsoft.com/office/drawing/2016/5/11/chartex" xmlns:cx6="http://schemas.microsoft.com/office/drawing/2016/5/12/chartex" xmlns:cx7="http://schemas.microsoft.com/office/drawing/2016/5/13/chartex" xmlns:cx8="http://schemas.microsoft.com/office/drawing/2016/5/14/chartex" xmlns:mc="http://schemas.openxmlformats.org/markup-compatibility/2006" xmlns:aink="http://schemas.microsoft.com/office/drawing/2016/ink" xmlns:am3d="http://schemas.microsoft.com/office/drawing/2017/model3d" xmlns:o="urn:schemas-microsoft-com:office:office" xmlns:r="http://schemas.openxmlformats.org/officeDocument/2006/relationships" xmlns:m="http://schemas.openxmlformats.org/officeDocument/2006/math" xmlns:v="urn:schemas-microsoft-com:vml" xmlns:wp14="http://schemas.microsoft.com/office/word/2010/wordprocessingDrawing" xmlns:wp="http://schemas.openxmlformats.org/drawingml/2006/wordprocessingDrawing" xmlns:w10="urn:schemas-microsoft-com:office:word" xmlns:w="http://schemas.openxmlformats.org/wordprocessingml/2006/main" xmlns:w14="http://schemas.microsoft.com/office/word/2010/wordml" xmlns:w15="http://schemas.microsoft.com/office/word/2012/wordml" xmlns:w16cid="http://schemas.microsoft.com/office/word/2016/wordml/cid" xmlns:w16se="http://schemas.microsoft.com/office/word/2015/wordml/symex" xmlns:wpg="http://schemas.microsoft.com/office/word/2010/wordprocessingGroup" xmlns:wpi="http://schemas.microsoft.com/office/word/2010/wordprocessingInk" xmlns:wne="http://schemas.microsoft.com/office/word/2006/wordml" xmlns:wps="http://schemas.microsoft.com/office/word/2010/wordprocessingShape" mc:Ignorable="w14 w15 w16se w16cid wp14">
+  <w:p>
+    <w:pPr>
+      <w:pStyle w:val="Header"/>
+    </w:pPr>
+  </w:p>
+</w:hdr>
+</file>
+
+<file path=word/header2.xml><?xml version="1.0" encoding="utf-8"?>
+<w:hdr xmlns:wpc="http://schemas.microsoft.com/office/word/2010/wordprocessingCanvas" xmlns:cx="http://schemas.microsoft.com/office/drawing/2014/chartex" xmlns:cx1="http://schemas.microsoft.com/office/drawing/2015/9/8/chartex" xmlns:cx2="http://schemas.microsoft.com/office/drawing/2015/10/21/chartex" xmlns:cx3="http://schemas.microsoft.com/office/drawing/2016/5/9/chartex" xmlns:cx4="http://schemas.microsoft.com/office/drawing/2016/5/10/chartex" xmlns:cx5="http://schemas.microsoft.com/office/drawing/2016/5/11/chartex" xmlns:cx6="http://schemas.microsoft.com/office/drawing/2016/5/12/chartex" xmlns:cx7="http://schemas.microsoft.com/office/drawing/2016/5/13/chartex" xmlns:cx8="http://schemas.microsoft.com/office/drawing/2016/5/14/chartex" xmlns:mc="http://schemas.openxmlformats.org/markup-compatibility/2006" xmlns:aink="http://schemas.microsoft.com/office/drawing/2016/ink" xmlns:am3d="http://schemas.microsoft.com/office/drawing/2017/model3d" xmlns:o="urn:schemas-microsoft-com:office:office" xmlns:r="http://schemas.openxmlformats.org/officeDocument/2006/relationships" xmlns:m="http://schemas.openxmlformats.org/officeDocument/2006/math" xmlns:v="urn:schemas-microsoft-com:vml" xmlns:wp14="http://schemas.microsoft.com/office/word/2010/wordprocessingDrawing" xmlns:wp="http://schemas.openxmlformats.org/drawingml/2006/wordprocessingDrawing" xmlns:w10="urn:schemas-microsoft-com:office:word" xmlns:w="http://schemas.openxmlformats.org/wordprocessingml/2006/main" xmlns:w14="http://schemas.microsoft.com/office/word/2010/wordml" xmlns:w15="http://schemas.microsoft.com/office/word/2012/wordml" xmlns:w16cid="http://schemas.microsoft.com/office/word/2016/wordml/cid" xmlns:w16se="http://schemas.microsoft.com/office/word/2015/wordml/symex" xmlns:wpg="http://schemas.microsoft.com/office/word/2010/wordprocessingGroup" xmlns:wpi="http://schemas.microsoft.com/office/word/2010/wordprocessingInk" xmlns:wne="http://schemas.microsoft.com/office/word/2006/wordml" xmlns:wps="http://schemas.microsoft.com/office/word/2010/wordprocessingShape" mc:Ignorable="w14 w15 w16se w16cid wp14">
+  <w:p>
+    <w:pPr>
+      <w:pStyle w:val="Header"/>
+    </w:pPr>
+  </w:p>
+</w:hdr>
+</file>
+
+<file path=word/header3.xml><?xml version="1.0" encoding="utf-8"?>
+<w:hdr xmlns:wpc="http://schemas.microsoft.com/office/word/2010/wordprocessingCanvas" xmlns:cx="http://schemas.microsoft.com/office/drawing/2014/chartex" xmlns:cx1="http://schemas.microsoft.com/office/drawing/2015/9/8/chartex" xmlns:cx2="http://schemas.microsoft.com/office/drawing/2015/10/21/chartex" xmlns:cx3="http://schemas.microsoft.com/office/drawing/2016/5/9/chartex" xmlns:cx4="http://schemas.microsoft.com/office/drawing/2016/5/10/chartex" xmlns:cx5="http://schemas.microsoft.com/office/drawing/2016/5/11/chartex" xmlns:cx6="http://schemas.microsoft.com/office/drawing/2016/5/12/chartex" xmlns:cx7="http://schemas.microsoft.com/office/drawing/2016/5/13/chartex" xmlns:cx8="http://schemas.microsoft.com/office/drawing/2016/5/14/chartex" xmlns:mc="http://schemas.openxmlformats.org/markup-compatibility/2006" xmlns:aink="http://schemas.microsoft.com/office/drawing/2016/ink" xmlns:am3d="http://schemas.microsoft.com/office/drawing/2017/model3d" xmlns:o="urn:schemas-microsoft-com:office:office" xmlns:r="http://schemas.openxmlformats.org/officeDocument/2006/relationships" xmlns:m="http://schemas.openxmlformats.org/officeDocument/2006/math" xmlns:v="urn:schemas-microsoft-com:vml" xmlns:wp14="http://schemas.microsoft.com/office/word/2010/wordprocessingDrawing" xmlns:wp="http://schemas.openxmlformats.org/drawingml/2006/wordprocessingDrawing" xmlns:w10="urn:schemas-microsoft-com:office:word" xmlns:w="http://schemas.openxmlformats.org/wordprocessingml/2006/main" xmlns:w14="http://schemas.microsoft.com/office/word/2010/wordml" xmlns:w15="http://schemas.microsoft.com/office/word/2012/wordml" xmlns:w16cid="http://schemas.microsoft.com/office/word/2016/wordml/cid" xmlns:w16se="http://schemas.microsoft.com/office/word/2015/wordml/symex" xmlns:wpg="http://schemas.microsoft.com/office/word/2010/wordprocessingGroup" xmlns:wpi="http://schemas.microsoft.com/office/word/2010/wordprocessingInk" xmlns:wne="http://schemas.microsoft.com/office/word/2006/wordml" xmlns:wps="http://schemas.microsoft.com/office/word/2010/wordprocessingShape" mc:Ignorable="w14 w15 w16se w16cid wp14">
+  <w:p>
+    <w:pPr>
+      <w:pStyle w:val="Header"/>
+    </w:pPr>
+  </w:p>
+</w:hdr>
+</file>
+
 <file path=word/numbering.xml><?xml version="1.0" encoding="utf-8"?>
-<w:numbering xmlns:wpc="http://schemas.microsoft.com/office/word/2010/wordprocessingCanvas" xmlns:mo="http://schemas.microsoft.com/office/mac/office/2008/main" xmlns:mc="http://schemas.openxmlformats.org/markup-compatibility/2006" xmlns:mv="urn:schemas-microsoft-com:mac:vml" xmlns:o="urn:schemas-microsoft-com:office:office" xmlns:r="http://schemas.openxmlformats.org/officeDocument/2006/relationships" xmlns:m="http://schemas.openxmlformats.org/officeDocument/2006/math" xmlns:v="urn:schemas-microsoft-com:vml" xmlns:wp14="http://schemas.microsoft.com/office/word/2010/wordprocessingDrawing" xmlns:wp="http://schemas.openxmlformats.org/drawingml/2006/wordprocessingDrawing" xmlns:w10="urn:schemas-microsoft-com:office:word" xmlns:w="http://schemas.openxmlformats.org/wordprocessingml/2006/main" xmlns:w14="http://schemas.microsoft.com/office/word/2010/wordml" xmlns:w15="http://schemas.microsoft.com/office/word/2012/wordml" xmlns:wpg="http://schemas.microsoft.com/office/word/2010/wordprocessingGroup" xmlns:wpi="http://schemas.microsoft.com/office/word/2010/wordprocessingInk" xmlns:wne="http://schemas.microsoft.com/office/word/2006/wordml" xmlns:wps="http://schemas.microsoft.com/office/word/2010/wordprocessingShape" mc:Ignorable="w14 w15 wp14">
-  <w:abstractNum w:abstractNumId="0">
+<w:numbering xmlns:wpc="http://schemas.microsoft.com/office/word/2010/wordprocessingCanvas" xmlns:cx="http://schemas.microsoft.com/office/drawing/2014/chartex" xmlns:cx1="http://schemas.microsoft.com/office/drawing/2015/9/8/chartex" xmlns:cx2="http://schemas.microsoft.com/office/drawing/2015/10/21/chartex" xmlns:cx3="http://schemas.microsoft.com/office/drawing/2016/5/9/chartex" xmlns:cx4="http://schemas.microsoft.com/office/drawing/2016/5/10/chartex" xmlns:cx5="http://schemas.microsoft.com/office/drawing/2016/5/11/chartex" xmlns:cx6="http://schemas.microsoft.com/office/drawing/2016/5/12/chartex" xmlns:cx7="http://schemas.microsoft.com/office/drawing/2016/5/13/chartex" xmlns:cx8="http://schemas.microsoft.com/office/drawing/2016/5/14/chartex" xmlns:mc="http://schemas.openxmlformats.org/markup-compatibility/2006" xmlns:aink="http://schemas.microsoft.com/office/drawing/2016/ink" xmlns:am3d="http://schemas.microsoft.com/office/drawing/2017/model3d" xmlns:o="urn:schemas-microsoft-com:office:office" xmlns:r="http://schemas.openxmlformats.org/officeDocument/2006/relationships" xmlns:m="http://schemas.openxmlformats.org/officeDocument/2006/math" xmlns:v="urn:schemas-microsoft-com:vml" xmlns:wp14="http://schemas.microsoft.com/office/word/2010/wordprocessingDrawing" xmlns:wp="http://schemas.openxmlformats.org/drawingml/2006/wordprocessingDrawing" xmlns:w10="urn:schemas-microsoft-com:office:word" xmlns:w="http://schemas.openxmlformats.org/wordprocessingml/2006/main" xmlns:w14="http://schemas.microsoft.com/office/word/2010/wordml" xmlns:w15="http://schemas.microsoft.com/office/word/2012/wordml" xmlns:w16cid="http://schemas.microsoft.com/office/word/2016/wordml/cid" xmlns:w16se="http://schemas.microsoft.com/office/word/2015/wordml/symex" xmlns:wpg="http://schemas.microsoft.com/office/word/2010/wordprocessingGroup" xmlns:wpi="http://schemas.microsoft.com/office/word/2010/wordprocessingInk" xmlns:wne="http://schemas.microsoft.com/office/word/2006/wordml" xmlns:wps="http://schemas.microsoft.com/office/word/2010/wordprocessingShape" mc:Ignorable="w14 w15 w16se w16cid wp14">
+  <w:abstractNum w:abstractNumId="0" w15:restartNumberingAfterBreak="0">
     <w:nsid w:val="00160CDD"/>
     <w:multiLevelType w:val="multilevel"/>
     <w:tmpl w:val="48C2C4EA"/>
@@ -2267,7 +2260,7 @@
       </w:rPr>
     </w:lvl>
   </w:abstractNum>
-  <w:abstractNum w:abstractNumId="1">
+  <w:abstractNum w:abstractNumId="1" w15:restartNumberingAfterBreak="0">
     <w:nsid w:val="06DF4E5B"/>
     <w:multiLevelType w:val="multilevel"/>
     <w:tmpl w:val="70FC1714"/>
@@ -2389,7 +2382,7 @@
       </w:rPr>
     </w:lvl>
   </w:abstractNum>
-  <w:abstractNum w:abstractNumId="2">
+  <w:abstractNum w:abstractNumId="2" w15:restartNumberingAfterBreak="0">
     <w:nsid w:val="09425B79"/>
     <w:multiLevelType w:val="multilevel"/>
     <w:tmpl w:val="E92CE540"/>
@@ -2502,7 +2495,7 @@
       </w:rPr>
     </w:lvl>
   </w:abstractNum>
-  <w:abstractNum w:abstractNumId="3">
+  <w:abstractNum w:abstractNumId="3" w15:restartNumberingAfterBreak="0">
     <w:nsid w:val="2D9A15DF"/>
     <w:multiLevelType w:val="multilevel"/>
     <w:tmpl w:val="86F60C2E"/>
@@ -2615,7 +2608,7 @@
       </w:rPr>
     </w:lvl>
   </w:abstractNum>
-  <w:abstractNum w:abstractNumId="4">
+  <w:abstractNum w:abstractNumId="4" w15:restartNumberingAfterBreak="0">
     <w:nsid w:val="5A9F5FCA"/>
     <w:multiLevelType w:val="multilevel"/>
     <w:tmpl w:val="19D69FF6"/>
@@ -2728,7 +2721,7 @@
       </w:rPr>
     </w:lvl>
   </w:abstractNum>
-  <w:abstractNum w:abstractNumId="5">
+  <w:abstractNum w:abstractNumId="5" w15:restartNumberingAfterBreak="0">
     <w:nsid w:val="5AB651ED"/>
     <w:multiLevelType w:val="multilevel"/>
     <w:tmpl w:val="5E52F81C"/>
@@ -2841,7 +2834,7 @@
       </w:rPr>
     </w:lvl>
   </w:abstractNum>
-  <w:abstractNum w:abstractNumId="6">
+  <w:abstractNum w:abstractNumId="6" w15:restartNumberingAfterBreak="0">
     <w:nsid w:val="5D9F5EE9"/>
     <w:multiLevelType w:val="multilevel"/>
     <w:tmpl w:val="B03EAA4E"/>
@@ -2979,11 +2972,11 @@
 </file>
 
 <file path=word/styles.xml><?xml version="1.0" encoding="utf-8"?>
-<w:styles xmlns:mc="http://schemas.openxmlformats.org/markup-compatibility/2006" xmlns:r="http://schemas.openxmlformats.org/officeDocument/2006/relationships" xmlns:w="http://schemas.openxmlformats.org/wordprocessingml/2006/main" xmlns:w14="http://schemas.microsoft.com/office/word/2010/wordml" xmlns:w15="http://schemas.microsoft.com/office/word/2012/wordml" mc:Ignorable="w14 w15">
+<w:styles xmlns:mc="http://schemas.openxmlformats.org/markup-compatibility/2006" xmlns:r="http://schemas.openxmlformats.org/officeDocument/2006/relationships" xmlns:w="http://schemas.openxmlformats.org/wordprocessingml/2006/main" xmlns:w14="http://schemas.microsoft.com/office/word/2010/wordml" xmlns:w15="http://schemas.microsoft.com/office/word/2012/wordml" xmlns:w16cid="http://schemas.microsoft.com/office/word/2016/wordml/cid" xmlns:w16se="http://schemas.microsoft.com/office/word/2015/wordml/symex" mc:Ignorable="w14 w15 w16se w16cid">
   <w:docDefaults>
     <w:rPrDefault>
       <w:rPr>
-        <w:rFonts w:ascii="Arial" w:eastAsia="Arial" w:hAnsi="Arial" w:cs="Arial"/>
+        <w:rFonts w:ascii="Arial" w:eastAsia="SimSun" w:hAnsi="Arial" w:cs="Arial"/>
         <w:color w:val="000000"/>
         <w:sz w:val="22"/>
         <w:szCs w:val="22"/>
@@ -2996,7 +2989,7 @@
       </w:pPr>
     </w:pPrDefault>
   </w:docDefaults>
-  <w:latentStyles w:defLockedState="0" w:defUIPriority="99" w:defSemiHidden="0" w:defUnhideWhenUsed="0" w:defQFormat="0" w:count="380">
+  <w:latentStyles w:defLockedState="0" w:defUIPriority="99" w:defSemiHidden="0" w:defUnhideWhenUsed="0" w:defQFormat="0" w:count="376">
     <w:lsdException w:name="Normal" w:uiPriority="0" w:qFormat="1"/>
     <w:lsdException w:name="heading 1" w:uiPriority="9" w:qFormat="1"/>
     <w:lsdException w:name="heading 2" w:semiHidden="1" w:uiPriority="9" w:unhideWhenUsed="1" w:qFormat="1"/>
@@ -3153,15 +3146,6 @@
     <w:lsdException w:name="Balloon Text" w:semiHidden="1" w:unhideWhenUsed="1"/>
     <w:lsdException w:name="Table Grid" w:uiPriority="39"/>
     <w:lsdException w:name="Table Theme" w:semiHidden="1" w:unhideWhenUsed="1"/>
-    <w:lsdException w:name="Note Level 1" w:semiHidden="1" w:unhideWhenUsed="1"/>
-    <w:lsdException w:name="Note Level 2" w:semiHidden="1" w:unhideWhenUsed="1"/>
-    <w:lsdException w:name="Note Level 3" w:semiHidden="1" w:unhideWhenUsed="1"/>
-    <w:lsdException w:name="Note Level 4" w:semiHidden="1" w:unhideWhenUsed="1"/>
-    <w:lsdException w:name="Note Level 5" w:semiHidden="1" w:unhideWhenUsed="1"/>
-    <w:lsdException w:name="Note Level 6" w:semiHidden="1" w:unhideWhenUsed="1"/>
-    <w:lsdException w:name="Note Level 7" w:semiHidden="1" w:unhideWhenUsed="1"/>
-    <w:lsdException w:name="Note Level 8" w:semiHidden="1" w:unhideWhenUsed="1"/>
-    <w:lsdException w:name="Note Level 9" w:semiHidden="1" w:unhideWhenUsed="1"/>
     <w:lsdException w:name="Placeholder Text" w:semiHidden="1"/>
     <w:lsdException w:name="No Spacing" w:uiPriority="1" w:qFormat="1"/>
     <w:lsdException w:name="Light Shading" w:uiPriority="60"/>
@@ -3537,11 +3521,8 @@
     <w:tblPr>
       <w:tblStyleRowBandSize w:val="1"/>
       <w:tblStyleColBandSize w:val="1"/>
-      <w:tblInd w:w="0" w:type="dxa"/>
       <w:tblCellMar>
-        <w:top w:w="0" w:type="dxa"/>
         <w:left w:w="115" w:type="dxa"/>
-        <w:bottom w:w="0" w:type="dxa"/>
         <w:right w:w="115" w:type="dxa"/>
       </w:tblCellMar>
     </w:tblPr>
@@ -3574,6 +3555,50 @@
       <w:color w:val="0000FF"/>
       <w:u w:val="single"/>
     </w:rPr>
+  </w:style>
+  <w:style w:type="paragraph" w:styleId="Header">
+    <w:name w:val="header"/>
+    <w:basedOn w:val="Normal"/>
+    <w:link w:val="HeaderChar"/>
+    <w:uiPriority w:val="99"/>
+    <w:unhideWhenUsed/>
+    <w:rsid w:val="009E1301"/>
+    <w:pPr>
+      <w:tabs>
+        <w:tab w:val="center" w:pos="4513"/>
+        <w:tab w:val="right" w:pos="9026"/>
+      </w:tabs>
+      <w:spacing w:line="240" w:lineRule="auto"/>
+    </w:pPr>
+  </w:style>
+  <w:style w:type="character" w:customStyle="1" w:styleId="HeaderChar">
+    <w:name w:val="Header Char"/>
+    <w:basedOn w:val="DefaultParagraphFont"/>
+    <w:link w:val="Header"/>
+    <w:uiPriority w:val="99"/>
+    <w:rsid w:val="009E1301"/>
+  </w:style>
+  <w:style w:type="paragraph" w:styleId="Footer">
+    <w:name w:val="footer"/>
+    <w:basedOn w:val="Normal"/>
+    <w:link w:val="FooterChar"/>
+    <w:uiPriority w:val="99"/>
+    <w:unhideWhenUsed/>
+    <w:rsid w:val="009E1301"/>
+    <w:pPr>
+      <w:tabs>
+        <w:tab w:val="center" w:pos="4513"/>
+        <w:tab w:val="right" w:pos="9026"/>
+      </w:tabs>
+      <w:spacing w:line="240" w:lineRule="auto"/>
+    </w:pPr>
+  </w:style>
+  <w:style w:type="character" w:customStyle="1" w:styleId="FooterChar">
+    <w:name w:val="Footer Char"/>
+    <w:basedOn w:val="DefaultParagraphFont"/>
+    <w:link w:val="Footer"/>
+    <w:uiPriority w:val="99"/>
+    <w:rsid w:val="009E1301"/>
   </w:style>
 </w:styles>
 </file>

</xml_diff>

<commit_message>
Site updated at 2020-03-21 04:24:26 UTC
</commit_message>
<xml_diff>
--- a/courses/BigData/homework/Homework1.docx
+++ b/courses/BigData/homework/Homework1.docx
@@ -30,16 +30,19 @@
         <w:rPr>
           <w:rFonts w:hint="eastAsia"/>
         </w:rPr>
-        <w:t>Oct</w:t>
+        <w:t>Mar</w:t>
       </w:r>
       <w:r>
         <w:t xml:space="preserve"> </w:t>
       </w:r>
       <w:r>
-        <w:t>30</w:t>
-      </w:r>
-      <w:r>
-        <w:t>, 2019</w:t>
+        <w:t>21</w:t>
+      </w:r>
+      <w:r>
+        <w:t>, 20</w:t>
+      </w:r>
+      <w:r>
+        <w:t>20</w:t>
       </w:r>
     </w:p>
     <w:p>
@@ -50,22 +53,23 @@
         <w:t xml:space="preserve">Due date: </w:t>
       </w:r>
       <w:r>
-        <w:t>Nov</w:t>
+        <w:t>Apr</w:t>
       </w:r>
       <w:r>
         <w:t xml:space="preserve"> </w:t>
       </w:r>
       <w:r>
+        <w:t>11</w:t>
+      </w:r>
+      <w:r>
+        <w:t>, 20</w:t>
+      </w:r>
+      <w:r>
         <w:t>20</w:t>
       </w:r>
       <w:r>
-        <w:t>, 2019</w:t>
-      </w:r>
-      <w:r>
         <w:t xml:space="preserve"> 23:59</w:t>
       </w:r>
-      <w:bookmarkStart w:id="0" w:name="_GoBack"/>
-      <w:bookmarkEnd w:id="0"/>
     </w:p>
     <w:p>
       <w:pPr>
@@ -259,8 +263,8 @@
         <w:pStyle w:val="Heading1"/>
         <w:spacing w:before="200" w:after="0"/>
       </w:pPr>
-      <w:bookmarkStart w:id="1" w:name="_2h7pioltqeju" w:colFirst="0" w:colLast="0"/>
-      <w:bookmarkEnd w:id="1"/>
+      <w:bookmarkStart w:id="0" w:name="_2h7pioltqeju" w:colFirst="0" w:colLast="0"/>
+      <w:bookmarkEnd w:id="0"/>
       <w:r>
         <w:rPr>
           <w:rFonts w:ascii="Trebuchet MS" w:eastAsia="Trebuchet MS" w:hAnsi="Trebuchet MS" w:cs="Trebuchet MS"/>
@@ -900,8 +904,8 @@
       </w:r>
     </w:p>
     <w:p>
-      <w:bookmarkStart w:id="2" w:name="_1fob9te" w:colFirst="0" w:colLast="0"/>
-      <w:bookmarkEnd w:id="2"/>
+      <w:bookmarkStart w:id="1" w:name="_1fob9te" w:colFirst="0" w:colLast="0"/>
+      <w:bookmarkEnd w:id="1"/>
     </w:p>
     <w:p>
       <w:r>
@@ -927,8 +931,8 @@
         <w:pStyle w:val="Heading1"/>
         <w:spacing w:before="200" w:after="0"/>
       </w:pPr>
-      <w:bookmarkStart w:id="3" w:name="_2et92p0" w:colFirst="0" w:colLast="0"/>
-      <w:bookmarkEnd w:id="3"/>
+      <w:bookmarkStart w:id="2" w:name="_2et92p0" w:colFirst="0" w:colLast="0"/>
+      <w:bookmarkEnd w:id="2"/>
       <w:r>
         <w:rPr>
           <w:rFonts w:ascii="Trebuchet MS" w:eastAsia="Trebuchet MS" w:hAnsi="Trebuchet MS" w:cs="Trebuchet MS"/>
@@ -997,8 +1001,8 @@
       </w:r>
     </w:p>
     <w:p>
-      <w:bookmarkStart w:id="4" w:name="_tyjcwt" w:colFirst="0" w:colLast="0"/>
-      <w:bookmarkEnd w:id="4"/>
+      <w:bookmarkStart w:id="3" w:name="_tyjcwt" w:colFirst="0" w:colLast="0"/>
+      <w:bookmarkEnd w:id="3"/>
       <w:r>
         <w:rPr>
           <w:noProof/>
@@ -1666,8 +1670,8 @@
       <w:hyperlink r:id="rId13"/>
     </w:p>
     <w:p>
-      <w:bookmarkStart w:id="5" w:name="_3dy6vkm" w:colFirst="0" w:colLast="0"/>
-      <w:bookmarkEnd w:id="5"/>
+      <w:bookmarkStart w:id="4" w:name="_3dy6vkm" w:colFirst="0" w:colLast="0"/>
+      <w:bookmarkEnd w:id="4"/>
       <w:r>
         <w:rPr>
           <w:sz w:val="24"/>
@@ -1714,8 +1718,8 @@
       <w:hyperlink r:id="rId17"/>
     </w:p>
     <w:p>
-      <w:bookmarkStart w:id="6" w:name="_1t3h5sf" w:colFirst="0" w:colLast="0"/>
-      <w:bookmarkEnd w:id="6"/>
+      <w:bookmarkStart w:id="5" w:name="_1t3h5sf" w:colFirst="0" w:colLast="0"/>
+      <w:bookmarkEnd w:id="5"/>
       <w:r>
         <w:rPr>
           <w:sz w:val="24"/>
@@ -1737,8 +1741,8 @@
       <w:hyperlink r:id="rId19"/>
     </w:p>
     <w:p>
-      <w:bookmarkStart w:id="7" w:name="_4d34og8" w:colFirst="0" w:colLast="0"/>
-      <w:bookmarkEnd w:id="7"/>
+      <w:bookmarkStart w:id="6" w:name="_4d34og8" w:colFirst="0" w:colLast="0"/>
+      <w:bookmarkEnd w:id="6"/>
       <w:r>
         <w:rPr>
           <w:sz w:val="24"/>
@@ -1747,8 +1751,8 @@
         <w:t>[7] Medium scale dataset</w:t>
       </w:r>
     </w:p>
-    <w:bookmarkStart w:id="8" w:name="_2s8eyo1" w:colFirst="0" w:colLast="0"/>
-    <w:bookmarkEnd w:id="8"/>
+    <w:bookmarkStart w:id="7" w:name="_2s8eyo1" w:colFirst="0" w:colLast="0"/>
+    <w:bookmarkEnd w:id="7"/>
     <w:p>
       <w:r>
         <w:fldChar w:fldCharType="begin"/>
@@ -1764,33 +1768,19 @@
           <w:color w:val="1155CC"/>
           <w:u w:val="single"/>
         </w:rPr>
-        <w:t>https://www.dropbox.com/s/6sxn</w:t>
+        <w:t>https://www.dropbox.com/s/6sxnnadhxbyk7ho/Medium%20Dataset.txt?dl=0</w:t>
       </w:r>
       <w:r>
         <w:rPr>
           <w:color w:val="1155CC"/>
           <w:u w:val="single"/>
         </w:rPr>
-        <w:t>n</w:t>
-      </w:r>
-      <w:r>
-        <w:rPr>
-          <w:color w:val="1155CC"/>
-          <w:u w:val="single"/>
-        </w:rPr>
-        <w:t>adhxbyk7ho/Medium%20Dataset.txt?dl=0</w:t>
-      </w:r>
-      <w:r>
-        <w:rPr>
-          <w:color w:val="1155CC"/>
-          <w:u w:val="single"/>
-        </w:rPr>
         <w:fldChar w:fldCharType="end"/>
       </w:r>
     </w:p>
     <w:p>
-      <w:bookmarkStart w:id="9" w:name="_17dp8vu" w:colFirst="0" w:colLast="0"/>
-      <w:bookmarkEnd w:id="9"/>
+      <w:bookmarkStart w:id="8" w:name="_17dp8vu" w:colFirst="0" w:colLast="0"/>
+      <w:bookmarkEnd w:id="8"/>
       <w:r>
         <w:rPr>
           <w:sz w:val="24"/>
@@ -1817,8 +1807,8 @@
         <w:t>[9] Composite Key</w:t>
       </w:r>
     </w:p>
-    <w:bookmarkStart w:id="10" w:name="_3rdcrjn" w:colFirst="0" w:colLast="0"/>
-    <w:bookmarkEnd w:id="10"/>
+    <w:bookmarkStart w:id="9" w:name="_3rdcrjn" w:colFirst="0" w:colLast="0"/>
+    <w:bookmarkEnd w:id="9"/>
     <w:p>
       <w:r>
         <w:fldChar w:fldCharType="begin"/>
@@ -1846,8 +1836,8 @@
       <w:hyperlink r:id="rId21"/>
     </w:p>
     <w:p>
-      <w:bookmarkStart w:id="11" w:name="_26in1rg" w:colFirst="0" w:colLast="0"/>
-      <w:bookmarkEnd w:id="11"/>
+      <w:bookmarkStart w:id="10" w:name="_26in1rg" w:colFirst="0" w:colLast="0"/>
+      <w:bookmarkEnd w:id="10"/>
       <w:r>
         <w:rPr>
           <w:sz w:val="24"/>
@@ -1856,8 +1846,8 @@
         <w:t>[10] Secondary Sort</w:t>
       </w:r>
     </w:p>
-    <w:bookmarkStart w:id="12" w:name="_pxjpv5vb3vwc" w:colFirst="0" w:colLast="0"/>
-    <w:bookmarkEnd w:id="12"/>
+    <w:bookmarkStart w:id="11" w:name="_pxjpv5vb3vwc" w:colFirst="0" w:colLast="0"/>
+    <w:bookmarkEnd w:id="11"/>
     <w:p>
       <w:r>
         <w:fldChar w:fldCharType="begin"/>
@@ -1884,14 +1874,14 @@
       </w:r>
     </w:p>
     <w:p>
-      <w:bookmarkStart w:id="13" w:name="_b9hryyyj5gh6" w:colFirst="0" w:colLast="0"/>
-      <w:bookmarkEnd w:id="13"/>
+      <w:bookmarkStart w:id="12" w:name="_b9hryyyj5gh6" w:colFirst="0" w:colLast="0"/>
+      <w:bookmarkEnd w:id="12"/>
       <w:r>
         <w:t>[11] Shakespeare works</w:t>
       </w:r>
     </w:p>
-    <w:bookmarkStart w:id="14" w:name="_vfl1q68ebdba" w:colFirst="0" w:colLast="0"/>
-    <w:bookmarkEnd w:id="14"/>
+    <w:bookmarkStart w:id="13" w:name="_vfl1q68ebdba" w:colFirst="0" w:colLast="0"/>
+    <w:bookmarkEnd w:id="13"/>
     <w:p>
       <w:pPr>
         <w:rPr>
@@ -2006,8 +1996,8 @@
         </w:rPr>
       </w:pPr>
     </w:p>
-    <w:bookmarkStart w:id="15" w:name="_lnxbz9" w:colFirst="0" w:colLast="0"/>
-    <w:bookmarkEnd w:id="15"/>
+    <w:bookmarkStart w:id="14" w:name="_lnxbz9" w:colFirst="0" w:colLast="0"/>
+    <w:bookmarkEnd w:id="14"/>
     <w:p>
       <w:r>
         <w:fldChar w:fldCharType="begin"/>

</xml_diff>

<commit_message>
Site updated at 2020-11-17 08:09:23 UTC
</commit_message>
<xml_diff>
--- a/courses/BigData/homework/Homework1.docx
+++ b/courses/BigData/homework/Homework1.docx
@@ -1,11 +1,11 @@
 
 <file path=word/document.xml><?xml version="1.0" encoding="utf-8"?>
-<w:document xmlns:wpc="http://schemas.microsoft.com/office/word/2010/wordprocessingCanvas" xmlns:cx="http://schemas.microsoft.com/office/drawing/2014/chartex" xmlns:cx1="http://schemas.microsoft.com/office/drawing/2015/9/8/chartex" xmlns:cx2="http://schemas.microsoft.com/office/drawing/2015/10/21/chartex" xmlns:cx3="http://schemas.microsoft.com/office/drawing/2016/5/9/chartex" xmlns:cx4="http://schemas.microsoft.com/office/drawing/2016/5/10/chartex" xmlns:cx5="http://schemas.microsoft.com/office/drawing/2016/5/11/chartex" xmlns:cx6="http://schemas.microsoft.com/office/drawing/2016/5/12/chartex" xmlns:cx7="http://schemas.microsoft.com/office/drawing/2016/5/13/chartex" xmlns:cx8="http://schemas.microsoft.com/office/drawing/2016/5/14/chartex" xmlns:mc="http://schemas.openxmlformats.org/markup-compatibility/2006" xmlns:aink="http://schemas.microsoft.com/office/drawing/2016/ink" xmlns:am3d="http://schemas.microsoft.com/office/drawing/2017/model3d" xmlns:o="urn:schemas-microsoft-com:office:office" xmlns:r="http://schemas.openxmlformats.org/officeDocument/2006/relationships" xmlns:m="http://schemas.openxmlformats.org/officeDocument/2006/math" xmlns:v="urn:schemas-microsoft-com:vml" xmlns:wp14="http://schemas.microsoft.com/office/word/2010/wordprocessingDrawing" xmlns:wp="http://schemas.openxmlformats.org/drawingml/2006/wordprocessingDrawing" xmlns:w10="urn:schemas-microsoft-com:office:word" xmlns:w="http://schemas.openxmlformats.org/wordprocessingml/2006/main" xmlns:w14="http://schemas.microsoft.com/office/word/2010/wordml" xmlns:w15="http://schemas.microsoft.com/office/word/2012/wordml" xmlns:w16cid="http://schemas.microsoft.com/office/word/2016/wordml/cid" xmlns:w16se="http://schemas.microsoft.com/office/word/2015/wordml/symex" xmlns:wpg="http://schemas.microsoft.com/office/word/2010/wordprocessingGroup" xmlns:wpi="http://schemas.microsoft.com/office/word/2010/wordprocessingInk" xmlns:wne="http://schemas.microsoft.com/office/word/2006/wordml" xmlns:wps="http://schemas.microsoft.com/office/word/2010/wordprocessingShape" mc:Ignorable="w14 w15 w16se w16cid wp14">
+<w:document xmlns:wpc="http://schemas.microsoft.com/office/word/2010/wordprocessingCanvas" xmlns:cx="http://schemas.microsoft.com/office/drawing/2014/chartex" xmlns:cx1="http://schemas.microsoft.com/office/drawing/2015/9/8/chartex" xmlns:cx2="http://schemas.microsoft.com/office/drawing/2015/10/21/chartex" xmlns:cx3="http://schemas.microsoft.com/office/drawing/2016/5/9/chartex" xmlns:cx4="http://schemas.microsoft.com/office/drawing/2016/5/10/chartex" xmlns:cx5="http://schemas.microsoft.com/office/drawing/2016/5/11/chartex" xmlns:cx6="http://schemas.microsoft.com/office/drawing/2016/5/12/chartex" xmlns:cx7="http://schemas.microsoft.com/office/drawing/2016/5/13/chartex" xmlns:cx8="http://schemas.microsoft.com/office/drawing/2016/5/14/chartex" xmlns:mc="http://schemas.openxmlformats.org/markup-compatibility/2006" xmlns:aink="http://schemas.microsoft.com/office/drawing/2016/ink" xmlns:am3d="http://schemas.microsoft.com/office/drawing/2017/model3d" xmlns:o="urn:schemas-microsoft-com:office:office" xmlns:r="http://schemas.openxmlformats.org/officeDocument/2006/relationships" xmlns:m="http://schemas.openxmlformats.org/officeDocument/2006/math" xmlns:v="urn:schemas-microsoft-com:vml" xmlns:wp14="http://schemas.microsoft.com/office/word/2010/wordprocessingDrawing" xmlns:wp="http://schemas.openxmlformats.org/drawingml/2006/wordprocessingDrawing" xmlns:w10="urn:schemas-microsoft-com:office:word" xmlns:w="http://schemas.openxmlformats.org/wordprocessingml/2006/main" xmlns:w14="http://schemas.microsoft.com/office/word/2010/wordml" xmlns:w15="http://schemas.microsoft.com/office/word/2012/wordml" xmlns:w16cex="http://schemas.microsoft.com/office/word/2018/wordml/cex" xmlns:w16cid="http://schemas.microsoft.com/office/word/2016/wordml/cid" xmlns:w16="http://schemas.microsoft.com/office/word/2018/wordml" xmlns:w16se="http://schemas.microsoft.com/office/word/2015/wordml/symex" xmlns:wpg="http://schemas.microsoft.com/office/word/2010/wordprocessingGroup" xmlns:wpi="http://schemas.microsoft.com/office/word/2010/wordprocessingInk" xmlns:wne="http://schemas.microsoft.com/office/word/2006/wordml" xmlns:wps="http://schemas.microsoft.com/office/word/2010/wordprocessingShape" mc:Ignorable="w14 w15 w16se w16cid w16 w16cex wp14">
   <w:background w:color="FFFFFF"/>
   <w:body>
     <w:p>
       <w:pPr>
-        <w:pStyle w:val="Title"/>
+        <w:pStyle w:val="a3"/>
         <w:widowControl w:val="0"/>
         <w:spacing w:after="0"/>
         <w:jc w:val="center"/>
@@ -30,13 +30,16 @@
         <w:rPr>
           <w:rFonts w:hint="eastAsia"/>
         </w:rPr>
-        <w:t>Mar</w:t>
-      </w:r>
-      <w:r>
+        <w:t>Nov</w:t>
+      </w:r>
+      <w:r>
+        <w:rPr>
+          <w:rFonts w:hint="eastAsia"/>
+        </w:rPr>
         <w:t xml:space="preserve"> </w:t>
       </w:r>
       <w:r>
-        <w:t>21</w:t>
+        <w:t>17</w:t>
       </w:r>
       <w:r>
         <w:t>, 20</w:t>
@@ -53,13 +56,13 @@
         <w:t xml:space="preserve">Due date: </w:t>
       </w:r>
       <w:r>
-        <w:t>Apr</w:t>
+        <w:t>Dec</w:t>
       </w:r>
       <w:r>
         <w:t xml:space="preserve"> </w:t>
       </w:r>
       <w:r>
-        <w:t>11</w:t>
+        <w:t>1</w:t>
       </w:r>
       <w:r>
         <w:t>, 20</w:t>
@@ -260,7 +263,7 @@
     <w:p/>
     <w:p>
       <w:pPr>
-        <w:pStyle w:val="Heading1"/>
+        <w:pStyle w:val="1"/>
         <w:spacing w:before="200" w:after="0"/>
       </w:pPr>
       <w:bookmarkStart w:id="0" w:name="_2h7pioltqeju" w:colFirst="0" w:colLast="0"/>
@@ -470,7 +473,7 @@
     </w:p>
     <w:tbl>
       <w:tblPr>
-        <w:tblStyle w:val="a"/>
+        <w:tblStyle w:val="a5"/>
         <w:tblW w:w="8309" w:type="dxa"/>
         <w:tblInd w:w="620" w:type="dxa"/>
         <w:tblBorders>
@@ -928,7 +931,7 @@
     <w:p/>
     <w:p>
       <w:pPr>
-        <w:pStyle w:val="Heading1"/>
+        <w:pStyle w:val="1"/>
         <w:spacing w:before="200" w:after="0"/>
       </w:pPr>
       <w:bookmarkStart w:id="2" w:name="_2et92p0" w:colFirst="0" w:colLast="0"/>
@@ -1299,15 +1302,7 @@
       </w:r>
       <w:proofErr w:type="spellEnd"/>
       <w:r>
-        <w:t xml:space="preserve">(s). You are free to use any programming languages to implement the required MapReduce components, mapper(s), reducer(s), </w:t>
-      </w:r>
-      <w:proofErr w:type="spellStart"/>
-      <w:r>
-        <w:t>partitioner</w:t>
-      </w:r>
-      <w:proofErr w:type="spellEnd"/>
-      <w:r>
-        <w:t xml:space="preserve">(s), </w:t>
+        <w:t xml:space="preserve">(s). You are free to use any programming languages to implement the required MapReduce components, mapper(s), reducer(s), partitioner(s), </w:t>
       </w:r>
       <w:proofErr w:type="spellStart"/>
       <w:r>
@@ -2026,7 +2021,7 @@
 </file>
 
 <file path=word/endnotes.xml><?xml version="1.0" encoding="utf-8"?>
-<w:endnotes xmlns:wpc="http://schemas.microsoft.com/office/word/2010/wordprocessingCanvas" xmlns:cx="http://schemas.microsoft.com/office/drawing/2014/chartex" xmlns:cx1="http://schemas.microsoft.com/office/drawing/2015/9/8/chartex" xmlns:cx2="http://schemas.microsoft.com/office/drawing/2015/10/21/chartex" xmlns:cx3="http://schemas.microsoft.com/office/drawing/2016/5/9/chartex" xmlns:cx4="http://schemas.microsoft.com/office/drawing/2016/5/10/chartex" xmlns:cx5="http://schemas.microsoft.com/office/drawing/2016/5/11/chartex" xmlns:cx6="http://schemas.microsoft.com/office/drawing/2016/5/12/chartex" xmlns:cx7="http://schemas.microsoft.com/office/drawing/2016/5/13/chartex" xmlns:cx8="http://schemas.microsoft.com/office/drawing/2016/5/14/chartex" xmlns:mc="http://schemas.openxmlformats.org/markup-compatibility/2006" xmlns:aink="http://schemas.microsoft.com/office/drawing/2016/ink" xmlns:am3d="http://schemas.microsoft.com/office/drawing/2017/model3d" xmlns:o="urn:schemas-microsoft-com:office:office" xmlns:r="http://schemas.openxmlformats.org/officeDocument/2006/relationships" xmlns:m="http://schemas.openxmlformats.org/officeDocument/2006/math" xmlns:v="urn:schemas-microsoft-com:vml" xmlns:wp14="http://schemas.microsoft.com/office/word/2010/wordprocessingDrawing" xmlns:wp="http://schemas.openxmlformats.org/drawingml/2006/wordprocessingDrawing" xmlns:w10="urn:schemas-microsoft-com:office:word" xmlns:w="http://schemas.openxmlformats.org/wordprocessingml/2006/main" xmlns:w14="http://schemas.microsoft.com/office/word/2010/wordml" xmlns:w15="http://schemas.microsoft.com/office/word/2012/wordml" xmlns:w16cid="http://schemas.microsoft.com/office/word/2016/wordml/cid" xmlns:w16se="http://schemas.microsoft.com/office/word/2015/wordml/symex" xmlns:wpg="http://schemas.microsoft.com/office/word/2010/wordprocessingGroup" xmlns:wpi="http://schemas.microsoft.com/office/word/2010/wordprocessingInk" xmlns:wne="http://schemas.microsoft.com/office/word/2006/wordml" xmlns:wps="http://schemas.microsoft.com/office/word/2010/wordprocessingShape" mc:Ignorable="w14 w15 w16se w16cid wp14">
+<w:endnotes xmlns:wpc="http://schemas.microsoft.com/office/word/2010/wordprocessingCanvas" xmlns:cx="http://schemas.microsoft.com/office/drawing/2014/chartex" xmlns:cx1="http://schemas.microsoft.com/office/drawing/2015/9/8/chartex" xmlns:cx2="http://schemas.microsoft.com/office/drawing/2015/10/21/chartex" xmlns:cx3="http://schemas.microsoft.com/office/drawing/2016/5/9/chartex" xmlns:cx4="http://schemas.microsoft.com/office/drawing/2016/5/10/chartex" xmlns:cx5="http://schemas.microsoft.com/office/drawing/2016/5/11/chartex" xmlns:cx6="http://schemas.microsoft.com/office/drawing/2016/5/12/chartex" xmlns:cx7="http://schemas.microsoft.com/office/drawing/2016/5/13/chartex" xmlns:cx8="http://schemas.microsoft.com/office/drawing/2016/5/14/chartex" xmlns:mc="http://schemas.openxmlformats.org/markup-compatibility/2006" xmlns:aink="http://schemas.microsoft.com/office/drawing/2016/ink" xmlns:am3d="http://schemas.microsoft.com/office/drawing/2017/model3d" xmlns:o="urn:schemas-microsoft-com:office:office" xmlns:r="http://schemas.openxmlformats.org/officeDocument/2006/relationships" xmlns:m="http://schemas.openxmlformats.org/officeDocument/2006/math" xmlns:v="urn:schemas-microsoft-com:vml" xmlns:wp14="http://schemas.microsoft.com/office/word/2010/wordprocessingDrawing" xmlns:wp="http://schemas.openxmlformats.org/drawingml/2006/wordprocessingDrawing" xmlns:w10="urn:schemas-microsoft-com:office:word" xmlns:w="http://schemas.openxmlformats.org/wordprocessingml/2006/main" xmlns:w14="http://schemas.microsoft.com/office/word/2010/wordml" xmlns:w15="http://schemas.microsoft.com/office/word/2012/wordml" xmlns:w16cex="http://schemas.microsoft.com/office/word/2018/wordml/cex" xmlns:w16cid="http://schemas.microsoft.com/office/word/2016/wordml/cid" xmlns:w16="http://schemas.microsoft.com/office/word/2018/wordml" xmlns:w16se="http://schemas.microsoft.com/office/word/2015/wordml/symex" xmlns:wpg="http://schemas.microsoft.com/office/word/2010/wordprocessingGroup" xmlns:wpi="http://schemas.microsoft.com/office/word/2010/wordprocessingInk" xmlns:wne="http://schemas.microsoft.com/office/word/2006/wordml" xmlns:wps="http://schemas.microsoft.com/office/word/2010/wordprocessingShape" mc:Ignorable="w14 w15 w16se w16cid w16 w16cex wp14">
   <w:endnote w:type="separator" w:id="-1">
     <w:p>
       <w:pPr>
@@ -2051,37 +2046,37 @@
 </file>
 
 <file path=word/footer1.xml><?xml version="1.0" encoding="utf-8"?>
-<w:ftr xmlns:wpc="http://schemas.microsoft.com/office/word/2010/wordprocessingCanvas" xmlns:cx="http://schemas.microsoft.com/office/drawing/2014/chartex" xmlns:cx1="http://schemas.microsoft.com/office/drawing/2015/9/8/chartex" xmlns:cx2="http://schemas.microsoft.com/office/drawing/2015/10/21/chartex" xmlns:cx3="http://schemas.microsoft.com/office/drawing/2016/5/9/chartex" xmlns:cx4="http://schemas.microsoft.com/office/drawing/2016/5/10/chartex" xmlns:cx5="http://schemas.microsoft.com/office/drawing/2016/5/11/chartex" xmlns:cx6="http://schemas.microsoft.com/office/drawing/2016/5/12/chartex" xmlns:cx7="http://schemas.microsoft.com/office/drawing/2016/5/13/chartex" xmlns:cx8="http://schemas.microsoft.com/office/drawing/2016/5/14/chartex" xmlns:mc="http://schemas.openxmlformats.org/markup-compatibility/2006" xmlns:aink="http://schemas.microsoft.com/office/drawing/2016/ink" xmlns:am3d="http://schemas.microsoft.com/office/drawing/2017/model3d" xmlns:o="urn:schemas-microsoft-com:office:office" xmlns:r="http://schemas.openxmlformats.org/officeDocument/2006/relationships" xmlns:m="http://schemas.openxmlformats.org/officeDocument/2006/math" xmlns:v="urn:schemas-microsoft-com:vml" xmlns:wp14="http://schemas.microsoft.com/office/word/2010/wordprocessingDrawing" xmlns:wp="http://schemas.openxmlformats.org/drawingml/2006/wordprocessingDrawing" xmlns:w10="urn:schemas-microsoft-com:office:word" xmlns:w="http://schemas.openxmlformats.org/wordprocessingml/2006/main" xmlns:w14="http://schemas.microsoft.com/office/word/2010/wordml" xmlns:w15="http://schemas.microsoft.com/office/word/2012/wordml" xmlns:w16cid="http://schemas.microsoft.com/office/word/2016/wordml/cid" xmlns:w16se="http://schemas.microsoft.com/office/word/2015/wordml/symex" xmlns:wpg="http://schemas.microsoft.com/office/word/2010/wordprocessingGroup" xmlns:wpi="http://schemas.microsoft.com/office/word/2010/wordprocessingInk" xmlns:wne="http://schemas.microsoft.com/office/word/2006/wordml" xmlns:wps="http://schemas.microsoft.com/office/word/2010/wordprocessingShape" mc:Ignorable="w14 w15 w16se w16cid wp14">
+<w:ftr xmlns:wpc="http://schemas.microsoft.com/office/word/2010/wordprocessingCanvas" xmlns:cx="http://schemas.microsoft.com/office/drawing/2014/chartex" xmlns:cx1="http://schemas.microsoft.com/office/drawing/2015/9/8/chartex" xmlns:cx2="http://schemas.microsoft.com/office/drawing/2015/10/21/chartex" xmlns:cx3="http://schemas.microsoft.com/office/drawing/2016/5/9/chartex" xmlns:cx4="http://schemas.microsoft.com/office/drawing/2016/5/10/chartex" xmlns:cx5="http://schemas.microsoft.com/office/drawing/2016/5/11/chartex" xmlns:cx6="http://schemas.microsoft.com/office/drawing/2016/5/12/chartex" xmlns:cx7="http://schemas.microsoft.com/office/drawing/2016/5/13/chartex" xmlns:cx8="http://schemas.microsoft.com/office/drawing/2016/5/14/chartex" xmlns:mc="http://schemas.openxmlformats.org/markup-compatibility/2006" xmlns:aink="http://schemas.microsoft.com/office/drawing/2016/ink" xmlns:am3d="http://schemas.microsoft.com/office/drawing/2017/model3d" xmlns:o="urn:schemas-microsoft-com:office:office" xmlns:r="http://schemas.openxmlformats.org/officeDocument/2006/relationships" xmlns:m="http://schemas.openxmlformats.org/officeDocument/2006/math" xmlns:v="urn:schemas-microsoft-com:vml" xmlns:wp14="http://schemas.microsoft.com/office/word/2010/wordprocessingDrawing" xmlns:wp="http://schemas.openxmlformats.org/drawingml/2006/wordprocessingDrawing" xmlns:w10="urn:schemas-microsoft-com:office:word" xmlns:w="http://schemas.openxmlformats.org/wordprocessingml/2006/main" xmlns:w14="http://schemas.microsoft.com/office/word/2010/wordml" xmlns:w15="http://schemas.microsoft.com/office/word/2012/wordml" xmlns:w16cex="http://schemas.microsoft.com/office/word/2018/wordml/cex" xmlns:w16cid="http://schemas.microsoft.com/office/word/2016/wordml/cid" xmlns:w16="http://schemas.microsoft.com/office/word/2018/wordml" xmlns:w16se="http://schemas.microsoft.com/office/word/2015/wordml/symex" xmlns:wpg="http://schemas.microsoft.com/office/word/2010/wordprocessingGroup" xmlns:wpi="http://schemas.microsoft.com/office/word/2010/wordprocessingInk" xmlns:wne="http://schemas.microsoft.com/office/word/2006/wordml" xmlns:wps="http://schemas.microsoft.com/office/word/2010/wordprocessingShape" mc:Ignorable="w14 w15 w16se w16cid w16 w16cex wp14">
   <w:p>
     <w:pPr>
-      <w:pStyle w:val="Footer"/>
+      <w:pStyle w:val="aa"/>
     </w:pPr>
   </w:p>
 </w:ftr>
 </file>
 
 <file path=word/footer2.xml><?xml version="1.0" encoding="utf-8"?>
-<w:ftr xmlns:wpc="http://schemas.microsoft.com/office/word/2010/wordprocessingCanvas" xmlns:cx="http://schemas.microsoft.com/office/drawing/2014/chartex" xmlns:cx1="http://schemas.microsoft.com/office/drawing/2015/9/8/chartex" xmlns:cx2="http://schemas.microsoft.com/office/drawing/2015/10/21/chartex" xmlns:cx3="http://schemas.microsoft.com/office/drawing/2016/5/9/chartex" xmlns:cx4="http://schemas.microsoft.com/office/drawing/2016/5/10/chartex" xmlns:cx5="http://schemas.microsoft.com/office/drawing/2016/5/11/chartex" xmlns:cx6="http://schemas.microsoft.com/office/drawing/2016/5/12/chartex" xmlns:cx7="http://schemas.microsoft.com/office/drawing/2016/5/13/chartex" xmlns:cx8="http://schemas.microsoft.com/office/drawing/2016/5/14/chartex" xmlns:mc="http://schemas.openxmlformats.org/markup-compatibility/2006" xmlns:aink="http://schemas.microsoft.com/office/drawing/2016/ink" xmlns:am3d="http://schemas.microsoft.com/office/drawing/2017/model3d" xmlns:o="urn:schemas-microsoft-com:office:office" xmlns:r="http://schemas.openxmlformats.org/officeDocument/2006/relationships" xmlns:m="http://schemas.openxmlformats.org/officeDocument/2006/math" xmlns:v="urn:schemas-microsoft-com:vml" xmlns:wp14="http://schemas.microsoft.com/office/word/2010/wordprocessingDrawing" xmlns:wp="http://schemas.openxmlformats.org/drawingml/2006/wordprocessingDrawing" xmlns:w10="urn:schemas-microsoft-com:office:word" xmlns:w="http://schemas.openxmlformats.org/wordprocessingml/2006/main" xmlns:w14="http://schemas.microsoft.com/office/word/2010/wordml" xmlns:w15="http://schemas.microsoft.com/office/word/2012/wordml" xmlns:w16cid="http://schemas.microsoft.com/office/word/2016/wordml/cid" xmlns:w16se="http://schemas.microsoft.com/office/word/2015/wordml/symex" xmlns:wpg="http://schemas.microsoft.com/office/word/2010/wordprocessingGroup" xmlns:wpi="http://schemas.microsoft.com/office/word/2010/wordprocessingInk" xmlns:wne="http://schemas.microsoft.com/office/word/2006/wordml" xmlns:wps="http://schemas.microsoft.com/office/word/2010/wordprocessingShape" mc:Ignorable="w14 w15 w16se w16cid wp14">
+<w:ftr xmlns:wpc="http://schemas.microsoft.com/office/word/2010/wordprocessingCanvas" xmlns:cx="http://schemas.microsoft.com/office/drawing/2014/chartex" xmlns:cx1="http://schemas.microsoft.com/office/drawing/2015/9/8/chartex" xmlns:cx2="http://schemas.microsoft.com/office/drawing/2015/10/21/chartex" xmlns:cx3="http://schemas.microsoft.com/office/drawing/2016/5/9/chartex" xmlns:cx4="http://schemas.microsoft.com/office/drawing/2016/5/10/chartex" xmlns:cx5="http://schemas.microsoft.com/office/drawing/2016/5/11/chartex" xmlns:cx6="http://schemas.microsoft.com/office/drawing/2016/5/12/chartex" xmlns:cx7="http://schemas.microsoft.com/office/drawing/2016/5/13/chartex" xmlns:cx8="http://schemas.microsoft.com/office/drawing/2016/5/14/chartex" xmlns:mc="http://schemas.openxmlformats.org/markup-compatibility/2006" xmlns:aink="http://schemas.microsoft.com/office/drawing/2016/ink" xmlns:am3d="http://schemas.microsoft.com/office/drawing/2017/model3d" xmlns:o="urn:schemas-microsoft-com:office:office" xmlns:r="http://schemas.openxmlformats.org/officeDocument/2006/relationships" xmlns:m="http://schemas.openxmlformats.org/officeDocument/2006/math" xmlns:v="urn:schemas-microsoft-com:vml" xmlns:wp14="http://schemas.microsoft.com/office/word/2010/wordprocessingDrawing" xmlns:wp="http://schemas.openxmlformats.org/drawingml/2006/wordprocessingDrawing" xmlns:w10="urn:schemas-microsoft-com:office:word" xmlns:w="http://schemas.openxmlformats.org/wordprocessingml/2006/main" xmlns:w14="http://schemas.microsoft.com/office/word/2010/wordml" xmlns:w15="http://schemas.microsoft.com/office/word/2012/wordml" xmlns:w16cex="http://schemas.microsoft.com/office/word/2018/wordml/cex" xmlns:w16cid="http://schemas.microsoft.com/office/word/2016/wordml/cid" xmlns:w16="http://schemas.microsoft.com/office/word/2018/wordml" xmlns:w16se="http://schemas.microsoft.com/office/word/2015/wordml/symex" xmlns:wpg="http://schemas.microsoft.com/office/word/2010/wordprocessingGroup" xmlns:wpi="http://schemas.microsoft.com/office/word/2010/wordprocessingInk" xmlns:wne="http://schemas.microsoft.com/office/word/2006/wordml" xmlns:wps="http://schemas.microsoft.com/office/word/2010/wordprocessingShape" mc:Ignorable="w14 w15 w16se w16cid w16 w16cex wp14">
   <w:p>
     <w:pPr>
-      <w:pStyle w:val="Footer"/>
+      <w:pStyle w:val="aa"/>
     </w:pPr>
   </w:p>
 </w:ftr>
 </file>
 
 <file path=word/footer3.xml><?xml version="1.0" encoding="utf-8"?>
-<w:ftr xmlns:wpc="http://schemas.microsoft.com/office/word/2010/wordprocessingCanvas" xmlns:cx="http://schemas.microsoft.com/office/drawing/2014/chartex" xmlns:cx1="http://schemas.microsoft.com/office/drawing/2015/9/8/chartex" xmlns:cx2="http://schemas.microsoft.com/office/drawing/2015/10/21/chartex" xmlns:cx3="http://schemas.microsoft.com/office/drawing/2016/5/9/chartex" xmlns:cx4="http://schemas.microsoft.com/office/drawing/2016/5/10/chartex" xmlns:cx5="http://schemas.microsoft.com/office/drawing/2016/5/11/chartex" xmlns:cx6="http://schemas.microsoft.com/office/drawing/2016/5/12/chartex" xmlns:cx7="http://schemas.microsoft.com/office/drawing/2016/5/13/chartex" xmlns:cx8="http://schemas.microsoft.com/office/drawing/2016/5/14/chartex" xmlns:mc="http://schemas.openxmlformats.org/markup-compatibility/2006" xmlns:aink="http://schemas.microsoft.com/office/drawing/2016/ink" xmlns:am3d="http://schemas.microsoft.com/office/drawing/2017/model3d" xmlns:o="urn:schemas-microsoft-com:office:office" xmlns:r="http://schemas.openxmlformats.org/officeDocument/2006/relationships" xmlns:m="http://schemas.openxmlformats.org/officeDocument/2006/math" xmlns:v="urn:schemas-microsoft-com:vml" xmlns:wp14="http://schemas.microsoft.com/office/word/2010/wordprocessingDrawing" xmlns:wp="http://schemas.openxmlformats.org/drawingml/2006/wordprocessingDrawing" xmlns:w10="urn:schemas-microsoft-com:office:word" xmlns:w="http://schemas.openxmlformats.org/wordprocessingml/2006/main" xmlns:w14="http://schemas.microsoft.com/office/word/2010/wordml" xmlns:w15="http://schemas.microsoft.com/office/word/2012/wordml" xmlns:w16cid="http://schemas.microsoft.com/office/word/2016/wordml/cid" xmlns:w16se="http://schemas.microsoft.com/office/word/2015/wordml/symex" xmlns:wpg="http://schemas.microsoft.com/office/word/2010/wordprocessingGroup" xmlns:wpi="http://schemas.microsoft.com/office/word/2010/wordprocessingInk" xmlns:wne="http://schemas.microsoft.com/office/word/2006/wordml" xmlns:wps="http://schemas.microsoft.com/office/word/2010/wordprocessingShape" mc:Ignorable="w14 w15 w16se w16cid wp14">
+<w:ftr xmlns:wpc="http://schemas.microsoft.com/office/word/2010/wordprocessingCanvas" xmlns:cx="http://schemas.microsoft.com/office/drawing/2014/chartex" xmlns:cx1="http://schemas.microsoft.com/office/drawing/2015/9/8/chartex" xmlns:cx2="http://schemas.microsoft.com/office/drawing/2015/10/21/chartex" xmlns:cx3="http://schemas.microsoft.com/office/drawing/2016/5/9/chartex" xmlns:cx4="http://schemas.microsoft.com/office/drawing/2016/5/10/chartex" xmlns:cx5="http://schemas.microsoft.com/office/drawing/2016/5/11/chartex" xmlns:cx6="http://schemas.microsoft.com/office/drawing/2016/5/12/chartex" xmlns:cx7="http://schemas.microsoft.com/office/drawing/2016/5/13/chartex" xmlns:cx8="http://schemas.microsoft.com/office/drawing/2016/5/14/chartex" xmlns:mc="http://schemas.openxmlformats.org/markup-compatibility/2006" xmlns:aink="http://schemas.microsoft.com/office/drawing/2016/ink" xmlns:am3d="http://schemas.microsoft.com/office/drawing/2017/model3d" xmlns:o="urn:schemas-microsoft-com:office:office" xmlns:r="http://schemas.openxmlformats.org/officeDocument/2006/relationships" xmlns:m="http://schemas.openxmlformats.org/officeDocument/2006/math" xmlns:v="urn:schemas-microsoft-com:vml" xmlns:wp14="http://schemas.microsoft.com/office/word/2010/wordprocessingDrawing" xmlns:wp="http://schemas.openxmlformats.org/drawingml/2006/wordprocessingDrawing" xmlns:w10="urn:schemas-microsoft-com:office:word" xmlns:w="http://schemas.openxmlformats.org/wordprocessingml/2006/main" xmlns:w14="http://schemas.microsoft.com/office/word/2010/wordml" xmlns:w15="http://schemas.microsoft.com/office/word/2012/wordml" xmlns:w16cex="http://schemas.microsoft.com/office/word/2018/wordml/cex" xmlns:w16cid="http://schemas.microsoft.com/office/word/2016/wordml/cid" xmlns:w16="http://schemas.microsoft.com/office/word/2018/wordml" xmlns:w16se="http://schemas.microsoft.com/office/word/2015/wordml/symex" xmlns:wpg="http://schemas.microsoft.com/office/word/2010/wordprocessingGroup" xmlns:wpi="http://schemas.microsoft.com/office/word/2010/wordprocessingInk" xmlns:wne="http://schemas.microsoft.com/office/word/2006/wordml" xmlns:wps="http://schemas.microsoft.com/office/word/2010/wordprocessingShape" mc:Ignorable="w14 w15 w16se w16cid w16 w16cex wp14">
   <w:p>
     <w:pPr>
-      <w:pStyle w:val="Footer"/>
+      <w:pStyle w:val="aa"/>
     </w:pPr>
   </w:p>
 </w:ftr>
 </file>
 
 <file path=word/footnotes.xml><?xml version="1.0" encoding="utf-8"?>
-<w:footnotes xmlns:wpc="http://schemas.microsoft.com/office/word/2010/wordprocessingCanvas" xmlns:cx="http://schemas.microsoft.com/office/drawing/2014/chartex" xmlns:cx1="http://schemas.microsoft.com/office/drawing/2015/9/8/chartex" xmlns:cx2="http://schemas.microsoft.com/office/drawing/2015/10/21/chartex" xmlns:cx3="http://schemas.microsoft.com/office/drawing/2016/5/9/chartex" xmlns:cx4="http://schemas.microsoft.com/office/drawing/2016/5/10/chartex" xmlns:cx5="http://schemas.microsoft.com/office/drawing/2016/5/11/chartex" xmlns:cx6="http://schemas.microsoft.com/office/drawing/2016/5/12/chartex" xmlns:cx7="http://schemas.microsoft.com/office/drawing/2016/5/13/chartex" xmlns:cx8="http://schemas.microsoft.com/office/drawing/2016/5/14/chartex" xmlns:mc="http://schemas.openxmlformats.org/markup-compatibility/2006" xmlns:aink="http://schemas.microsoft.com/office/drawing/2016/ink" xmlns:am3d="http://schemas.microsoft.com/office/drawing/2017/model3d" xmlns:o="urn:schemas-microsoft-com:office:office" xmlns:r="http://schemas.openxmlformats.org/officeDocument/2006/relationships" xmlns:m="http://schemas.openxmlformats.org/officeDocument/2006/math" xmlns:v="urn:schemas-microsoft-com:vml" xmlns:wp14="http://schemas.microsoft.com/office/word/2010/wordprocessingDrawing" xmlns:wp="http://schemas.openxmlformats.org/drawingml/2006/wordprocessingDrawing" xmlns:w10="urn:schemas-microsoft-com:office:word" xmlns:w="http://schemas.openxmlformats.org/wordprocessingml/2006/main" xmlns:w14="http://schemas.microsoft.com/office/word/2010/wordml" xmlns:w15="http://schemas.microsoft.com/office/word/2012/wordml" xmlns:w16cid="http://schemas.microsoft.com/office/word/2016/wordml/cid" xmlns:w16se="http://schemas.microsoft.com/office/word/2015/wordml/symex" xmlns:wpg="http://schemas.microsoft.com/office/word/2010/wordprocessingGroup" xmlns:wpi="http://schemas.microsoft.com/office/word/2010/wordprocessingInk" xmlns:wne="http://schemas.microsoft.com/office/word/2006/wordml" xmlns:wps="http://schemas.microsoft.com/office/word/2010/wordprocessingShape" mc:Ignorable="w14 w15 w16se w16cid wp14">
+<w:footnotes xmlns:wpc="http://schemas.microsoft.com/office/word/2010/wordprocessingCanvas" xmlns:cx="http://schemas.microsoft.com/office/drawing/2014/chartex" xmlns:cx1="http://schemas.microsoft.com/office/drawing/2015/9/8/chartex" xmlns:cx2="http://schemas.microsoft.com/office/drawing/2015/10/21/chartex" xmlns:cx3="http://schemas.microsoft.com/office/drawing/2016/5/9/chartex" xmlns:cx4="http://schemas.microsoft.com/office/drawing/2016/5/10/chartex" xmlns:cx5="http://schemas.microsoft.com/office/drawing/2016/5/11/chartex" xmlns:cx6="http://schemas.microsoft.com/office/drawing/2016/5/12/chartex" xmlns:cx7="http://schemas.microsoft.com/office/drawing/2016/5/13/chartex" xmlns:cx8="http://schemas.microsoft.com/office/drawing/2016/5/14/chartex" xmlns:mc="http://schemas.openxmlformats.org/markup-compatibility/2006" xmlns:aink="http://schemas.microsoft.com/office/drawing/2016/ink" xmlns:am3d="http://schemas.microsoft.com/office/drawing/2017/model3d" xmlns:o="urn:schemas-microsoft-com:office:office" xmlns:r="http://schemas.openxmlformats.org/officeDocument/2006/relationships" xmlns:m="http://schemas.openxmlformats.org/officeDocument/2006/math" xmlns:v="urn:schemas-microsoft-com:vml" xmlns:wp14="http://schemas.microsoft.com/office/word/2010/wordprocessingDrawing" xmlns:wp="http://schemas.openxmlformats.org/drawingml/2006/wordprocessingDrawing" xmlns:w10="urn:schemas-microsoft-com:office:word" xmlns:w="http://schemas.openxmlformats.org/wordprocessingml/2006/main" xmlns:w14="http://schemas.microsoft.com/office/word/2010/wordml" xmlns:w15="http://schemas.microsoft.com/office/word/2012/wordml" xmlns:w16cex="http://schemas.microsoft.com/office/word/2018/wordml/cex" xmlns:w16cid="http://schemas.microsoft.com/office/word/2016/wordml/cid" xmlns:w16="http://schemas.microsoft.com/office/word/2018/wordml" xmlns:w16se="http://schemas.microsoft.com/office/word/2015/wordml/symex" xmlns:wpg="http://schemas.microsoft.com/office/word/2010/wordprocessingGroup" xmlns:wpi="http://schemas.microsoft.com/office/word/2010/wordprocessingInk" xmlns:wne="http://schemas.microsoft.com/office/word/2006/wordml" xmlns:wps="http://schemas.microsoft.com/office/word/2010/wordprocessingShape" mc:Ignorable="w14 w15 w16se w16cid w16 w16cex wp14">
   <w:footnote w:type="separator" w:id="-1">
     <w:p>
       <w:pPr>
@@ -2106,37 +2101,37 @@
 </file>
 
 <file path=word/header1.xml><?xml version="1.0" encoding="utf-8"?>
-<w:hdr xmlns:wpc="http://schemas.microsoft.com/office/word/2010/wordprocessingCanvas" xmlns:cx="http://schemas.microsoft.com/office/drawing/2014/chartex" xmlns:cx1="http://schemas.microsoft.com/office/drawing/2015/9/8/chartex" xmlns:cx2="http://schemas.microsoft.com/office/drawing/2015/10/21/chartex" xmlns:cx3="http://schemas.microsoft.com/office/drawing/2016/5/9/chartex" xmlns:cx4="http://schemas.microsoft.com/office/drawing/2016/5/10/chartex" xmlns:cx5="http://schemas.microsoft.com/office/drawing/2016/5/11/chartex" xmlns:cx6="http://schemas.microsoft.com/office/drawing/2016/5/12/chartex" xmlns:cx7="http://schemas.microsoft.com/office/drawing/2016/5/13/chartex" xmlns:cx8="http://schemas.microsoft.com/office/drawing/2016/5/14/chartex" xmlns:mc="http://schemas.openxmlformats.org/markup-compatibility/2006" xmlns:aink="http://schemas.microsoft.com/office/drawing/2016/ink" xmlns:am3d="http://schemas.microsoft.com/office/drawing/2017/model3d" xmlns:o="urn:schemas-microsoft-com:office:office" xmlns:r="http://schemas.openxmlformats.org/officeDocument/2006/relationships" xmlns:m="http://schemas.openxmlformats.org/officeDocument/2006/math" xmlns:v="urn:schemas-microsoft-com:vml" xmlns:wp14="http://schemas.microsoft.com/office/word/2010/wordprocessingDrawing" xmlns:wp="http://schemas.openxmlformats.org/drawingml/2006/wordprocessingDrawing" xmlns:w10="urn:schemas-microsoft-com:office:word" xmlns:w="http://schemas.openxmlformats.org/wordprocessingml/2006/main" xmlns:w14="http://schemas.microsoft.com/office/word/2010/wordml" xmlns:w15="http://schemas.microsoft.com/office/word/2012/wordml" xmlns:w16cid="http://schemas.microsoft.com/office/word/2016/wordml/cid" xmlns:w16se="http://schemas.microsoft.com/office/word/2015/wordml/symex" xmlns:wpg="http://schemas.microsoft.com/office/word/2010/wordprocessingGroup" xmlns:wpi="http://schemas.microsoft.com/office/word/2010/wordprocessingInk" xmlns:wne="http://schemas.microsoft.com/office/word/2006/wordml" xmlns:wps="http://schemas.microsoft.com/office/word/2010/wordprocessingShape" mc:Ignorable="w14 w15 w16se w16cid wp14">
+<w:hdr xmlns:wpc="http://schemas.microsoft.com/office/word/2010/wordprocessingCanvas" xmlns:cx="http://schemas.microsoft.com/office/drawing/2014/chartex" xmlns:cx1="http://schemas.microsoft.com/office/drawing/2015/9/8/chartex" xmlns:cx2="http://schemas.microsoft.com/office/drawing/2015/10/21/chartex" xmlns:cx3="http://schemas.microsoft.com/office/drawing/2016/5/9/chartex" xmlns:cx4="http://schemas.microsoft.com/office/drawing/2016/5/10/chartex" xmlns:cx5="http://schemas.microsoft.com/office/drawing/2016/5/11/chartex" xmlns:cx6="http://schemas.microsoft.com/office/drawing/2016/5/12/chartex" xmlns:cx7="http://schemas.microsoft.com/office/drawing/2016/5/13/chartex" xmlns:cx8="http://schemas.microsoft.com/office/drawing/2016/5/14/chartex" xmlns:mc="http://schemas.openxmlformats.org/markup-compatibility/2006" xmlns:aink="http://schemas.microsoft.com/office/drawing/2016/ink" xmlns:am3d="http://schemas.microsoft.com/office/drawing/2017/model3d" xmlns:o="urn:schemas-microsoft-com:office:office" xmlns:r="http://schemas.openxmlformats.org/officeDocument/2006/relationships" xmlns:m="http://schemas.openxmlformats.org/officeDocument/2006/math" xmlns:v="urn:schemas-microsoft-com:vml" xmlns:wp14="http://schemas.microsoft.com/office/word/2010/wordprocessingDrawing" xmlns:wp="http://schemas.openxmlformats.org/drawingml/2006/wordprocessingDrawing" xmlns:w10="urn:schemas-microsoft-com:office:word" xmlns:w="http://schemas.openxmlformats.org/wordprocessingml/2006/main" xmlns:w14="http://schemas.microsoft.com/office/word/2010/wordml" xmlns:w15="http://schemas.microsoft.com/office/word/2012/wordml" xmlns:w16cex="http://schemas.microsoft.com/office/word/2018/wordml/cex" xmlns:w16cid="http://schemas.microsoft.com/office/word/2016/wordml/cid" xmlns:w16="http://schemas.microsoft.com/office/word/2018/wordml" xmlns:w16se="http://schemas.microsoft.com/office/word/2015/wordml/symex" xmlns:wpg="http://schemas.microsoft.com/office/word/2010/wordprocessingGroup" xmlns:wpi="http://schemas.microsoft.com/office/word/2010/wordprocessingInk" xmlns:wne="http://schemas.microsoft.com/office/word/2006/wordml" xmlns:wps="http://schemas.microsoft.com/office/word/2010/wordprocessingShape" mc:Ignorable="w14 w15 w16se w16cid w16 w16cex wp14">
   <w:p>
     <w:pPr>
-      <w:pStyle w:val="Header"/>
+      <w:pStyle w:val="a8"/>
     </w:pPr>
   </w:p>
 </w:hdr>
 </file>
 
 <file path=word/header2.xml><?xml version="1.0" encoding="utf-8"?>
-<w:hdr xmlns:wpc="http://schemas.microsoft.com/office/word/2010/wordprocessingCanvas" xmlns:cx="http://schemas.microsoft.com/office/drawing/2014/chartex" xmlns:cx1="http://schemas.microsoft.com/office/drawing/2015/9/8/chartex" xmlns:cx2="http://schemas.microsoft.com/office/drawing/2015/10/21/chartex" xmlns:cx3="http://schemas.microsoft.com/office/drawing/2016/5/9/chartex" xmlns:cx4="http://schemas.microsoft.com/office/drawing/2016/5/10/chartex" xmlns:cx5="http://schemas.microsoft.com/office/drawing/2016/5/11/chartex" xmlns:cx6="http://schemas.microsoft.com/office/drawing/2016/5/12/chartex" xmlns:cx7="http://schemas.microsoft.com/office/drawing/2016/5/13/chartex" xmlns:cx8="http://schemas.microsoft.com/office/drawing/2016/5/14/chartex" xmlns:mc="http://schemas.openxmlformats.org/markup-compatibility/2006" xmlns:aink="http://schemas.microsoft.com/office/drawing/2016/ink" xmlns:am3d="http://schemas.microsoft.com/office/drawing/2017/model3d" xmlns:o="urn:schemas-microsoft-com:office:office" xmlns:r="http://schemas.openxmlformats.org/officeDocument/2006/relationships" xmlns:m="http://schemas.openxmlformats.org/officeDocument/2006/math" xmlns:v="urn:schemas-microsoft-com:vml" xmlns:wp14="http://schemas.microsoft.com/office/word/2010/wordprocessingDrawing" xmlns:wp="http://schemas.openxmlformats.org/drawingml/2006/wordprocessingDrawing" xmlns:w10="urn:schemas-microsoft-com:office:word" xmlns:w="http://schemas.openxmlformats.org/wordprocessingml/2006/main" xmlns:w14="http://schemas.microsoft.com/office/word/2010/wordml" xmlns:w15="http://schemas.microsoft.com/office/word/2012/wordml" xmlns:w16cid="http://schemas.microsoft.com/office/word/2016/wordml/cid" xmlns:w16se="http://schemas.microsoft.com/office/word/2015/wordml/symex" xmlns:wpg="http://schemas.microsoft.com/office/word/2010/wordprocessingGroup" xmlns:wpi="http://schemas.microsoft.com/office/word/2010/wordprocessingInk" xmlns:wne="http://schemas.microsoft.com/office/word/2006/wordml" xmlns:wps="http://schemas.microsoft.com/office/word/2010/wordprocessingShape" mc:Ignorable="w14 w15 w16se w16cid wp14">
+<w:hdr xmlns:wpc="http://schemas.microsoft.com/office/word/2010/wordprocessingCanvas" xmlns:cx="http://schemas.microsoft.com/office/drawing/2014/chartex" xmlns:cx1="http://schemas.microsoft.com/office/drawing/2015/9/8/chartex" xmlns:cx2="http://schemas.microsoft.com/office/drawing/2015/10/21/chartex" xmlns:cx3="http://schemas.microsoft.com/office/drawing/2016/5/9/chartex" xmlns:cx4="http://schemas.microsoft.com/office/drawing/2016/5/10/chartex" xmlns:cx5="http://schemas.microsoft.com/office/drawing/2016/5/11/chartex" xmlns:cx6="http://schemas.microsoft.com/office/drawing/2016/5/12/chartex" xmlns:cx7="http://schemas.microsoft.com/office/drawing/2016/5/13/chartex" xmlns:cx8="http://schemas.microsoft.com/office/drawing/2016/5/14/chartex" xmlns:mc="http://schemas.openxmlformats.org/markup-compatibility/2006" xmlns:aink="http://schemas.microsoft.com/office/drawing/2016/ink" xmlns:am3d="http://schemas.microsoft.com/office/drawing/2017/model3d" xmlns:o="urn:schemas-microsoft-com:office:office" xmlns:r="http://schemas.openxmlformats.org/officeDocument/2006/relationships" xmlns:m="http://schemas.openxmlformats.org/officeDocument/2006/math" xmlns:v="urn:schemas-microsoft-com:vml" xmlns:wp14="http://schemas.microsoft.com/office/word/2010/wordprocessingDrawing" xmlns:wp="http://schemas.openxmlformats.org/drawingml/2006/wordprocessingDrawing" xmlns:w10="urn:schemas-microsoft-com:office:word" xmlns:w="http://schemas.openxmlformats.org/wordprocessingml/2006/main" xmlns:w14="http://schemas.microsoft.com/office/word/2010/wordml" xmlns:w15="http://schemas.microsoft.com/office/word/2012/wordml" xmlns:w16cex="http://schemas.microsoft.com/office/word/2018/wordml/cex" xmlns:w16cid="http://schemas.microsoft.com/office/word/2016/wordml/cid" xmlns:w16="http://schemas.microsoft.com/office/word/2018/wordml" xmlns:w16se="http://schemas.microsoft.com/office/word/2015/wordml/symex" xmlns:wpg="http://schemas.microsoft.com/office/word/2010/wordprocessingGroup" xmlns:wpi="http://schemas.microsoft.com/office/word/2010/wordprocessingInk" xmlns:wne="http://schemas.microsoft.com/office/word/2006/wordml" xmlns:wps="http://schemas.microsoft.com/office/word/2010/wordprocessingShape" mc:Ignorable="w14 w15 w16se w16cid w16 w16cex wp14">
   <w:p>
     <w:pPr>
-      <w:pStyle w:val="Header"/>
+      <w:pStyle w:val="a8"/>
     </w:pPr>
   </w:p>
 </w:hdr>
 </file>
 
 <file path=word/header3.xml><?xml version="1.0" encoding="utf-8"?>
-<w:hdr xmlns:wpc="http://schemas.microsoft.com/office/word/2010/wordprocessingCanvas" xmlns:cx="http://schemas.microsoft.com/office/drawing/2014/chartex" xmlns:cx1="http://schemas.microsoft.com/office/drawing/2015/9/8/chartex" xmlns:cx2="http://schemas.microsoft.com/office/drawing/2015/10/21/chartex" xmlns:cx3="http://schemas.microsoft.com/office/drawing/2016/5/9/chartex" xmlns:cx4="http://schemas.microsoft.com/office/drawing/2016/5/10/chartex" xmlns:cx5="http://schemas.microsoft.com/office/drawing/2016/5/11/chartex" xmlns:cx6="http://schemas.microsoft.com/office/drawing/2016/5/12/chartex" xmlns:cx7="http://schemas.microsoft.com/office/drawing/2016/5/13/chartex" xmlns:cx8="http://schemas.microsoft.com/office/drawing/2016/5/14/chartex" xmlns:mc="http://schemas.openxmlformats.org/markup-compatibility/2006" xmlns:aink="http://schemas.microsoft.com/office/drawing/2016/ink" xmlns:am3d="http://schemas.microsoft.com/office/drawing/2017/model3d" xmlns:o="urn:schemas-microsoft-com:office:office" xmlns:r="http://schemas.openxmlformats.org/officeDocument/2006/relationships" xmlns:m="http://schemas.openxmlformats.org/officeDocument/2006/math" xmlns:v="urn:schemas-microsoft-com:vml" xmlns:wp14="http://schemas.microsoft.com/office/word/2010/wordprocessingDrawing" xmlns:wp="http://schemas.openxmlformats.org/drawingml/2006/wordprocessingDrawing" xmlns:w10="urn:schemas-microsoft-com:office:word" xmlns:w="http://schemas.openxmlformats.org/wordprocessingml/2006/main" xmlns:w14="http://schemas.microsoft.com/office/word/2010/wordml" xmlns:w15="http://schemas.microsoft.com/office/word/2012/wordml" xmlns:w16cid="http://schemas.microsoft.com/office/word/2016/wordml/cid" xmlns:w16se="http://schemas.microsoft.com/office/word/2015/wordml/symex" xmlns:wpg="http://schemas.microsoft.com/office/word/2010/wordprocessingGroup" xmlns:wpi="http://schemas.microsoft.com/office/word/2010/wordprocessingInk" xmlns:wne="http://schemas.microsoft.com/office/word/2006/wordml" xmlns:wps="http://schemas.microsoft.com/office/word/2010/wordprocessingShape" mc:Ignorable="w14 w15 w16se w16cid wp14">
+<w:hdr xmlns:wpc="http://schemas.microsoft.com/office/word/2010/wordprocessingCanvas" xmlns:cx="http://schemas.microsoft.com/office/drawing/2014/chartex" xmlns:cx1="http://schemas.microsoft.com/office/drawing/2015/9/8/chartex" xmlns:cx2="http://schemas.microsoft.com/office/drawing/2015/10/21/chartex" xmlns:cx3="http://schemas.microsoft.com/office/drawing/2016/5/9/chartex" xmlns:cx4="http://schemas.microsoft.com/office/drawing/2016/5/10/chartex" xmlns:cx5="http://schemas.microsoft.com/office/drawing/2016/5/11/chartex" xmlns:cx6="http://schemas.microsoft.com/office/drawing/2016/5/12/chartex" xmlns:cx7="http://schemas.microsoft.com/office/drawing/2016/5/13/chartex" xmlns:cx8="http://schemas.microsoft.com/office/drawing/2016/5/14/chartex" xmlns:mc="http://schemas.openxmlformats.org/markup-compatibility/2006" xmlns:aink="http://schemas.microsoft.com/office/drawing/2016/ink" xmlns:am3d="http://schemas.microsoft.com/office/drawing/2017/model3d" xmlns:o="urn:schemas-microsoft-com:office:office" xmlns:r="http://schemas.openxmlformats.org/officeDocument/2006/relationships" xmlns:m="http://schemas.openxmlformats.org/officeDocument/2006/math" xmlns:v="urn:schemas-microsoft-com:vml" xmlns:wp14="http://schemas.microsoft.com/office/word/2010/wordprocessingDrawing" xmlns:wp="http://schemas.openxmlformats.org/drawingml/2006/wordprocessingDrawing" xmlns:w10="urn:schemas-microsoft-com:office:word" xmlns:w="http://schemas.openxmlformats.org/wordprocessingml/2006/main" xmlns:w14="http://schemas.microsoft.com/office/word/2010/wordml" xmlns:w15="http://schemas.microsoft.com/office/word/2012/wordml" xmlns:w16cex="http://schemas.microsoft.com/office/word/2018/wordml/cex" xmlns:w16cid="http://schemas.microsoft.com/office/word/2016/wordml/cid" xmlns:w16="http://schemas.microsoft.com/office/word/2018/wordml" xmlns:w16se="http://schemas.microsoft.com/office/word/2015/wordml/symex" xmlns:wpg="http://schemas.microsoft.com/office/word/2010/wordprocessingGroup" xmlns:wpi="http://schemas.microsoft.com/office/word/2010/wordprocessingInk" xmlns:wne="http://schemas.microsoft.com/office/word/2006/wordml" xmlns:wps="http://schemas.microsoft.com/office/word/2010/wordprocessingShape" mc:Ignorable="w14 w15 w16se w16cid w16 w16cex wp14">
   <w:p>
     <w:pPr>
-      <w:pStyle w:val="Header"/>
+      <w:pStyle w:val="a8"/>
     </w:pPr>
   </w:p>
 </w:hdr>
 </file>
 
 <file path=word/numbering.xml><?xml version="1.0" encoding="utf-8"?>
-<w:numbering xmlns:wpc="http://schemas.microsoft.com/office/word/2010/wordprocessingCanvas" xmlns:cx="http://schemas.microsoft.com/office/drawing/2014/chartex" xmlns:cx1="http://schemas.microsoft.com/office/drawing/2015/9/8/chartex" xmlns:cx2="http://schemas.microsoft.com/office/drawing/2015/10/21/chartex" xmlns:cx3="http://schemas.microsoft.com/office/drawing/2016/5/9/chartex" xmlns:cx4="http://schemas.microsoft.com/office/drawing/2016/5/10/chartex" xmlns:cx5="http://schemas.microsoft.com/office/drawing/2016/5/11/chartex" xmlns:cx6="http://schemas.microsoft.com/office/drawing/2016/5/12/chartex" xmlns:cx7="http://schemas.microsoft.com/office/drawing/2016/5/13/chartex" xmlns:cx8="http://schemas.microsoft.com/office/drawing/2016/5/14/chartex" xmlns:mc="http://schemas.openxmlformats.org/markup-compatibility/2006" xmlns:aink="http://schemas.microsoft.com/office/drawing/2016/ink" xmlns:am3d="http://schemas.microsoft.com/office/drawing/2017/model3d" xmlns:o="urn:schemas-microsoft-com:office:office" xmlns:r="http://schemas.openxmlformats.org/officeDocument/2006/relationships" xmlns:m="http://schemas.openxmlformats.org/officeDocument/2006/math" xmlns:v="urn:schemas-microsoft-com:vml" xmlns:wp14="http://schemas.microsoft.com/office/word/2010/wordprocessingDrawing" xmlns:wp="http://schemas.openxmlformats.org/drawingml/2006/wordprocessingDrawing" xmlns:w10="urn:schemas-microsoft-com:office:word" xmlns:w="http://schemas.openxmlformats.org/wordprocessingml/2006/main" xmlns:w14="http://schemas.microsoft.com/office/word/2010/wordml" xmlns:w15="http://schemas.microsoft.com/office/word/2012/wordml" xmlns:w16cid="http://schemas.microsoft.com/office/word/2016/wordml/cid" xmlns:w16se="http://schemas.microsoft.com/office/word/2015/wordml/symex" xmlns:wpg="http://schemas.microsoft.com/office/word/2010/wordprocessingGroup" xmlns:wpi="http://schemas.microsoft.com/office/word/2010/wordprocessingInk" xmlns:wne="http://schemas.microsoft.com/office/word/2006/wordml" xmlns:wps="http://schemas.microsoft.com/office/word/2010/wordprocessingShape" mc:Ignorable="w14 w15 w16se w16cid wp14">
+<w:numbering xmlns:wpc="http://schemas.microsoft.com/office/word/2010/wordprocessingCanvas" xmlns:cx="http://schemas.microsoft.com/office/drawing/2014/chartex" xmlns:cx1="http://schemas.microsoft.com/office/drawing/2015/9/8/chartex" xmlns:cx2="http://schemas.microsoft.com/office/drawing/2015/10/21/chartex" xmlns:cx3="http://schemas.microsoft.com/office/drawing/2016/5/9/chartex" xmlns:cx4="http://schemas.microsoft.com/office/drawing/2016/5/10/chartex" xmlns:cx5="http://schemas.microsoft.com/office/drawing/2016/5/11/chartex" xmlns:cx6="http://schemas.microsoft.com/office/drawing/2016/5/12/chartex" xmlns:cx7="http://schemas.microsoft.com/office/drawing/2016/5/13/chartex" xmlns:cx8="http://schemas.microsoft.com/office/drawing/2016/5/14/chartex" xmlns:mc="http://schemas.openxmlformats.org/markup-compatibility/2006" xmlns:aink="http://schemas.microsoft.com/office/drawing/2016/ink" xmlns:am3d="http://schemas.microsoft.com/office/drawing/2017/model3d" xmlns:o="urn:schemas-microsoft-com:office:office" xmlns:r="http://schemas.openxmlformats.org/officeDocument/2006/relationships" xmlns:m="http://schemas.openxmlformats.org/officeDocument/2006/math" xmlns:v="urn:schemas-microsoft-com:vml" xmlns:wp14="http://schemas.microsoft.com/office/word/2010/wordprocessingDrawing" xmlns:wp="http://schemas.openxmlformats.org/drawingml/2006/wordprocessingDrawing" xmlns:w10="urn:schemas-microsoft-com:office:word" xmlns:w="http://schemas.openxmlformats.org/wordprocessingml/2006/main" xmlns:w14="http://schemas.microsoft.com/office/word/2010/wordml" xmlns:w15="http://schemas.microsoft.com/office/word/2012/wordml" xmlns:w16cex="http://schemas.microsoft.com/office/word/2018/wordml/cex" xmlns:w16cid="http://schemas.microsoft.com/office/word/2016/wordml/cid" xmlns:w16="http://schemas.microsoft.com/office/word/2018/wordml" xmlns:w16se="http://schemas.microsoft.com/office/word/2015/wordml/symex" xmlns:wpg="http://schemas.microsoft.com/office/word/2010/wordprocessingGroup" xmlns:wpi="http://schemas.microsoft.com/office/word/2010/wordprocessingInk" xmlns:wne="http://schemas.microsoft.com/office/word/2006/wordml" xmlns:wps="http://schemas.microsoft.com/office/word/2010/wordprocessingShape" mc:Ignorable="w14 w15 w16se w16cid w16 w16cex wp14">
   <w:abstractNum w:abstractNumId="0" w15:restartNumberingAfterBreak="0">
     <w:nsid w:val="00160CDD"/>
     <w:multiLevelType w:val="multilevel"/>
@@ -2962,11 +2957,11 @@
 </file>
 
 <file path=word/styles.xml><?xml version="1.0" encoding="utf-8"?>
-<w:styles xmlns:mc="http://schemas.openxmlformats.org/markup-compatibility/2006" xmlns:r="http://schemas.openxmlformats.org/officeDocument/2006/relationships" xmlns:w="http://schemas.openxmlformats.org/wordprocessingml/2006/main" xmlns:w14="http://schemas.microsoft.com/office/word/2010/wordml" xmlns:w15="http://schemas.microsoft.com/office/word/2012/wordml" xmlns:w16cid="http://schemas.microsoft.com/office/word/2016/wordml/cid" xmlns:w16se="http://schemas.microsoft.com/office/word/2015/wordml/symex" mc:Ignorable="w14 w15 w16se w16cid">
+<w:styles xmlns:mc="http://schemas.openxmlformats.org/markup-compatibility/2006" xmlns:r="http://schemas.openxmlformats.org/officeDocument/2006/relationships" xmlns:w="http://schemas.openxmlformats.org/wordprocessingml/2006/main" xmlns:w14="http://schemas.microsoft.com/office/word/2010/wordml" xmlns:w15="http://schemas.microsoft.com/office/word/2012/wordml" xmlns:w16cex="http://schemas.microsoft.com/office/word/2018/wordml/cex" xmlns:w16cid="http://schemas.microsoft.com/office/word/2016/wordml/cid" xmlns:w16="http://schemas.microsoft.com/office/word/2018/wordml" xmlns:w16se="http://schemas.microsoft.com/office/word/2015/wordml/symex" mc:Ignorable="w14 w15 w16se w16cid w16 w16cex">
   <w:docDefaults>
     <w:rPrDefault>
       <w:rPr>
-        <w:rFonts w:ascii="Arial" w:eastAsia="SimSun" w:hAnsi="Arial" w:cs="Arial"/>
+        <w:rFonts w:ascii="Arial" w:eastAsia="宋体" w:hAnsi="Arial" w:cs="Arial"/>
         <w:color w:val="000000"/>
         <w:sz w:val="22"/>
         <w:szCs w:val="22"/>
@@ -3352,13 +3347,13 @@
     <w:lsdException w:name="List Table 6 Colorful Accent 6" w:uiPriority="51"/>
     <w:lsdException w:name="List Table 7 Colorful Accent 6" w:uiPriority="52"/>
   </w:latentStyles>
-  <w:style w:type="paragraph" w:default="1" w:styleId="Normal">
+  <w:style w:type="paragraph" w:default="1" w:styleId="a">
     <w:name w:val="Normal"/>
   </w:style>
-  <w:style w:type="paragraph" w:styleId="Heading1">
+  <w:style w:type="paragraph" w:styleId="1">
     <w:name w:val="heading 1"/>
-    <w:basedOn w:val="Normal"/>
-    <w:next w:val="Normal"/>
+    <w:basedOn w:val="a"/>
+    <w:next w:val="a"/>
     <w:pPr>
       <w:keepNext/>
       <w:keepLines/>
@@ -3370,10 +3365,10 @@
       <w:szCs w:val="40"/>
     </w:rPr>
   </w:style>
-  <w:style w:type="paragraph" w:styleId="Heading2">
+  <w:style w:type="paragraph" w:styleId="2">
     <w:name w:val="heading 2"/>
-    <w:basedOn w:val="Normal"/>
-    <w:next w:val="Normal"/>
+    <w:basedOn w:val="a"/>
+    <w:next w:val="a"/>
     <w:pPr>
       <w:keepNext/>
       <w:keepLines/>
@@ -3385,10 +3380,10 @@
       <w:szCs w:val="32"/>
     </w:rPr>
   </w:style>
-  <w:style w:type="paragraph" w:styleId="Heading3">
+  <w:style w:type="paragraph" w:styleId="3">
     <w:name w:val="heading 3"/>
-    <w:basedOn w:val="Normal"/>
-    <w:next w:val="Normal"/>
+    <w:basedOn w:val="a"/>
+    <w:next w:val="a"/>
     <w:pPr>
       <w:keepNext/>
       <w:keepLines/>
@@ -3401,10 +3396,10 @@
       <w:szCs w:val="28"/>
     </w:rPr>
   </w:style>
-  <w:style w:type="paragraph" w:styleId="Heading4">
+  <w:style w:type="paragraph" w:styleId="4">
     <w:name w:val="heading 4"/>
-    <w:basedOn w:val="Normal"/>
-    <w:next w:val="Normal"/>
+    <w:basedOn w:val="a"/>
+    <w:next w:val="a"/>
     <w:pPr>
       <w:keepNext/>
       <w:keepLines/>
@@ -3417,10 +3412,10 @@
       <w:szCs w:val="24"/>
     </w:rPr>
   </w:style>
-  <w:style w:type="paragraph" w:styleId="Heading5">
+  <w:style w:type="paragraph" w:styleId="5">
     <w:name w:val="heading 5"/>
-    <w:basedOn w:val="Normal"/>
-    <w:next w:val="Normal"/>
+    <w:basedOn w:val="a"/>
+    <w:next w:val="a"/>
     <w:pPr>
       <w:keepNext/>
       <w:keepLines/>
@@ -3431,10 +3426,10 @@
       <w:color w:val="666666"/>
     </w:rPr>
   </w:style>
-  <w:style w:type="paragraph" w:styleId="Heading6">
+  <w:style w:type="paragraph" w:styleId="6">
     <w:name w:val="heading 6"/>
-    <w:basedOn w:val="Normal"/>
-    <w:next w:val="Normal"/>
+    <w:basedOn w:val="a"/>
+    <w:next w:val="a"/>
     <w:pPr>
       <w:keepNext/>
       <w:keepLines/>
@@ -3446,13 +3441,13 @@
       <w:color w:val="666666"/>
     </w:rPr>
   </w:style>
-  <w:style w:type="character" w:default="1" w:styleId="DefaultParagraphFont">
+  <w:style w:type="character" w:default="1" w:styleId="a0">
     <w:name w:val="Default Paragraph Font"/>
     <w:uiPriority w:val="1"/>
     <w:semiHidden/>
     <w:unhideWhenUsed/>
   </w:style>
-  <w:style w:type="table" w:default="1" w:styleId="TableNormal">
+  <w:style w:type="table" w:default="1" w:styleId="a1">
     <w:name w:val="Normal Table"/>
     <w:uiPriority w:val="99"/>
     <w:semiHidden/>
@@ -3467,16 +3462,16 @@
       </w:tblCellMar>
     </w:tblPr>
   </w:style>
-  <w:style w:type="numbering" w:default="1" w:styleId="NoList">
+  <w:style w:type="numbering" w:default="1" w:styleId="a2">
     <w:name w:val="No List"/>
     <w:uiPriority w:val="99"/>
     <w:semiHidden/>
     <w:unhideWhenUsed/>
   </w:style>
-  <w:style w:type="paragraph" w:styleId="Title">
+  <w:style w:type="paragraph" w:styleId="a3">
     <w:name w:val="Title"/>
-    <w:basedOn w:val="Normal"/>
-    <w:next w:val="Normal"/>
+    <w:basedOn w:val="a"/>
+    <w:next w:val="a"/>
     <w:pPr>
       <w:keepNext/>
       <w:keepLines/>
@@ -3487,10 +3482,10 @@
       <w:szCs w:val="52"/>
     </w:rPr>
   </w:style>
-  <w:style w:type="paragraph" w:styleId="Subtitle">
+  <w:style w:type="paragraph" w:styleId="a4">
     <w:name w:val="Subtitle"/>
-    <w:basedOn w:val="Normal"/>
-    <w:next w:val="Normal"/>
+    <w:basedOn w:val="a"/>
+    <w:next w:val="a"/>
     <w:pPr>
       <w:keepNext/>
       <w:keepLines/>
@@ -3503,8 +3498,8 @@
       <w:szCs w:val="30"/>
     </w:rPr>
   </w:style>
-  <w:style w:type="table" w:customStyle="1" w:styleId="a">
-    <w:basedOn w:val="TableNormal"/>
+  <w:style w:type="table" w:customStyle="1" w:styleId="a5">
+    <w:basedOn w:val="a1"/>
     <w:pPr>
       <w:contextualSpacing/>
     </w:pPr>
@@ -3517,9 +3512,9 @@
       </w:tblCellMar>
     </w:tblPr>
   </w:style>
-  <w:style w:type="paragraph" w:styleId="NormalWeb">
+  <w:style w:type="paragraph" w:styleId="a6">
     <w:name w:val="Normal (Web)"/>
-    <w:basedOn w:val="Normal"/>
+    <w:basedOn w:val="a"/>
     <w:uiPriority w:val="99"/>
     <w:semiHidden/>
     <w:unhideWhenUsed/>
@@ -3534,9 +3529,9 @@
       <w:szCs w:val="24"/>
     </w:rPr>
   </w:style>
-  <w:style w:type="character" w:styleId="Hyperlink">
+  <w:style w:type="character" w:styleId="a7">
     <w:name w:val="Hyperlink"/>
-    <w:basedOn w:val="DefaultParagraphFont"/>
+    <w:basedOn w:val="a0"/>
     <w:uiPriority w:val="99"/>
     <w:semiHidden/>
     <w:unhideWhenUsed/>
@@ -3546,10 +3541,10 @@
       <w:u w:val="single"/>
     </w:rPr>
   </w:style>
-  <w:style w:type="paragraph" w:styleId="Header">
+  <w:style w:type="paragraph" w:styleId="a8">
     <w:name w:val="header"/>
-    <w:basedOn w:val="Normal"/>
-    <w:link w:val="HeaderChar"/>
+    <w:basedOn w:val="a"/>
+    <w:link w:val="a9"/>
     <w:uiPriority w:val="99"/>
     <w:unhideWhenUsed/>
     <w:rsid w:val="009E1301"/>
@@ -3561,17 +3556,17 @@
       <w:spacing w:line="240" w:lineRule="auto"/>
     </w:pPr>
   </w:style>
-  <w:style w:type="character" w:customStyle="1" w:styleId="HeaderChar">
-    <w:name w:val="Header Char"/>
-    <w:basedOn w:val="DefaultParagraphFont"/>
-    <w:link w:val="Header"/>
+  <w:style w:type="character" w:customStyle="1" w:styleId="a9">
+    <w:name w:val="页眉 字符"/>
+    <w:basedOn w:val="a0"/>
+    <w:link w:val="a8"/>
     <w:uiPriority w:val="99"/>
     <w:rsid w:val="009E1301"/>
   </w:style>
-  <w:style w:type="paragraph" w:styleId="Footer">
+  <w:style w:type="paragraph" w:styleId="aa">
     <w:name w:val="footer"/>
-    <w:basedOn w:val="Normal"/>
-    <w:link w:val="FooterChar"/>
+    <w:basedOn w:val="a"/>
+    <w:link w:val="ab"/>
     <w:uiPriority w:val="99"/>
     <w:unhideWhenUsed/>
     <w:rsid w:val="009E1301"/>
@@ -3583,10 +3578,10 @@
       <w:spacing w:line="240" w:lineRule="auto"/>
     </w:pPr>
   </w:style>
-  <w:style w:type="character" w:customStyle="1" w:styleId="FooterChar">
-    <w:name w:val="Footer Char"/>
-    <w:basedOn w:val="DefaultParagraphFont"/>
-    <w:link w:val="Footer"/>
+  <w:style w:type="character" w:customStyle="1" w:styleId="ab">
+    <w:name w:val="页脚 字符"/>
+    <w:basedOn w:val="a0"/>
+    <w:link w:val="aa"/>
     <w:uiPriority w:val="99"/>
     <w:rsid w:val="009E1301"/>
   </w:style>

</xml_diff>